<commit_message>
Refactoring 2 | Commenti e Organizzazione Codice
</commit_message>
<xml_diff>
--- a/relazione.docx
+++ b/relazione.docx
@@ -13,7 +13,7 @@
       </w:pPr>
       <w:sdt>
         <w:sdtPr>
-          <w:id w:val="152181894"/>
+          <w:id w:val="1238313949"/>
           <w:placeholder>
             <w:docPart w:val="0AAE714EEBD445B6A4AAABA245504C9F"/>
           </w:placeholder>
@@ -33,7 +33,7 @@
       </w:pPr>
       <w:sdt>
         <w:sdtPr>
-          <w:id w:val="578930128"/>
+          <w:id w:val="1550749511"/>
           <w:placeholder>
             <w:docPart w:val="8F3FD0E895D440E8B7C34D3D37B7827A"/>
           </w:placeholder>
@@ -63,7 +63,7 @@
       </w:pPr>
       <w:sdt>
         <w:sdtPr>
-          <w:id w:val="978370473"/>
+          <w:id w:val="1252934095"/>
           <w:placeholder>
             <w:docPart w:val="A8669E50EE714E94A198D644FF850554"/>
           </w:placeholder>
@@ -434,6 +434,101 @@
       <w:r>
         <w:rPr/>
         <w:t>Il driver può essere utilizzato da differenti sessioni di I/O, ma dobbiamo gestire la concorrenza sul singolo oggetto di I/O. Per questo abbiamo un mutex che gestisce questa cosa.</w:t>
+      </w:r>
+    </w:p>
+    <w:p>
+      <w:pPr>
+        <w:pStyle w:val="Normal"/>
+        <w:spacing w:before="180" w:after="180"/>
+        <w:rPr/>
+      </w:pPr>
+      <w:r>
+        <w:rPr/>
+      </w:r>
+    </w:p>
+    <w:p>
+      <w:pPr>
+        <w:pStyle w:val="Titolo1"/>
+        <w:numPr>
+          <w:ilvl w:val="0"/>
+          <w:numId w:val="11"/>
+        </w:numPr>
+        <w:rPr/>
+      </w:pPr>
+      <w:r>
+        <w:rPr/>
+        <w:t>Operazioni low priority</w:t>
+      </w:r>
+    </w:p>
+    <w:p>
+      <w:pPr>
+        <w:pStyle w:val="Normal"/>
+        <w:rPr/>
+      </w:pPr>
+      <w:r>
+        <w:rPr/>
+        <w:t xml:space="preserve">    </w:t>
+      </w:r>
+      <w:r>
+        <w:rPr/>
+        <w:t>// Una scrittura low priority non può fallire, quindi il processo attende attivamente di ottenere il lock. Infatti viene controllato prima se c'è spazio disponibile sul device.</w:t>
+      </w:r>
+    </w:p>
+    <w:p>
+      <w:pPr>
+        <w:pStyle w:val="Normal"/>
+        <w:rPr/>
+      </w:pPr>
+      <w:r>
+        <w:rPr/>
+        <w:t xml:space="preserve">    </w:t>
+      </w:r>
+      <w:r>
+        <w:rPr/>
+        <w:t>//  - Anche se non-bloccante, devo notificare in modo sincrono il risultato della write al client.</w:t>
+      </w:r>
+    </w:p>
+    <w:p>
+      <w:pPr>
+        <w:pStyle w:val="Normal"/>
+        <w:rPr/>
+      </w:pPr>
+      <w:r>
+        <w:rPr/>
+        <w:t xml:space="preserve">    </w:t>
+      </w:r>
+      <w:r>
+        <w:rPr/>
+        <w:t>//  - Quindi si cerca di prendere il lock solo quando viene schedulato il lavoro deferred.</w:t>
+      </w:r>
+    </w:p>
+    <w:p>
+      <w:pPr>
+        <w:pStyle w:val="Normal"/>
+        <w:rPr/>
+      </w:pPr>
+      <w:r>
+        <w:rPr/>
+        <w:t xml:space="preserve">    </w:t>
+      </w:r>
+      <w:r>
+        <w:rPr/>
+        <w:t>//  - Non è possibile prevedere se il lock verrà preso e quindi se la scrittura verrà effettuata.</w:t>
+      </w:r>
+    </w:p>
+    <w:p>
+      <w:pPr>
+        <w:pStyle w:val="Normal"/>
+        <w:spacing w:before="180" w:after="180"/>
+        <w:rPr/>
+      </w:pPr>
+      <w:r>
+        <w:rPr/>
+        <w:t xml:space="preserve">    </w:t>
+      </w:r>
+      <w:r>
+        <w:rPr/>
+        <w:t>//  - Si assume che nessuna scrittura low priority possa fallire.</w:t>
       </w:r>
     </w:p>
     <w:sectPr>

</xml_diff>

<commit_message>
Relazione 1 | 20%, aggiunto TODO cleanup_module
</commit_message>
<xml_diff>
--- a/relazione.docx
+++ b/relazione.docx
@@ -13,7 +13,7 @@
       </w:pPr>
       <w:sdt>
         <w:sdtPr>
-          <w:id w:val="1880149287"/>
+          <w:id w:val="570034448"/>
           <w:placeholder>
             <w:docPart w:val="0AAE714EEBD445B6A4AAABA245504C9F"/>
           </w:placeholder>
@@ -33,7 +33,7 @@
       </w:pPr>
       <w:sdt>
         <w:sdtPr>
-          <w:id w:val="458230838"/>
+          <w:id w:val="1795958913"/>
           <w:placeholder>
             <w:docPart w:val="8F3FD0E895D440E8B7C34D3D37B7827A"/>
           </w:placeholder>
@@ -63,7 +63,7 @@
       </w:pPr>
       <w:sdt>
         <w:sdtPr>
-          <w:id w:val="494830825"/>
+          <w:id w:val="1398226195"/>
           <w:placeholder>
             <w:docPart w:val="A8669E50EE714E94A198D644FF850554"/>
           </w:placeholder>
@@ -286,7 +286,11 @@
       </w:pPr>
       <w:r>
         <w:rPr/>
-        <w:t>Strutture Dati</w:t>
+        <w:t xml:space="preserve">Strutture Dati </w:t>
+      </w:r>
+      <w:r>
+        <w:rPr/>
+        <w:t>e Parametri</w:t>
       </w:r>
     </w:p>
     <w:p>
@@ -3236,7 +3240,7 @@
       </w:pPr>
       <w:r>
         <w:rPr/>
-        <w:t>Deferred Work</w:t>
+        <w:t>Packed Work Struct</w:t>
       </w:r>
     </w:p>
     <w:p>
@@ -4241,6 +4245,388 @@
     </w:p>
     <w:p>
       <w:pPr>
+        <w:pStyle w:val="Titolo2"/>
+        <w:numPr>
+          <w:ilvl w:val="1"/>
+          <w:numId w:val="11"/>
+        </w:numPr>
+        <w:rPr/>
+      </w:pPr>
+      <w:r>
+        <w:rPr/>
+        <w:t>Parametri del Modulo</w:t>
+      </w:r>
+    </w:p>
+    <w:p>
+      <w:pPr>
+        <w:pStyle w:val="Normal"/>
+        <w:bidi w:val="0"/>
+        <w:rPr/>
+      </w:pPr>
+      <w:r>
+        <w:rPr/>
+        <w:t xml:space="preserve">Il modulo deve esporre diversi parametri tramite VFS </w:t>
+      </w:r>
+      <w:r>
+        <w:rPr/>
+        <w:t xml:space="preserve">per mantere lo stato di un dispositivo. Tali parametri sono stati dichiarati tramite module_param_array, definendo così un array di </w:t>
+      </w:r>
+      <w:r>
+        <w:rPr>
+          <w:rStyle w:val="Codice"/>
+        </w:rPr>
+        <w:t>unsigned long</w:t>
+      </w:r>
+      <w:r>
+        <w:rPr/>
+        <w:t xml:space="preserve"> con un numero di elementi pari al numero di dispositivi controllati dal driver. In particolare gli array definiti sono i seguenti:</w:t>
+      </w:r>
+    </w:p>
+    <w:p>
+      <w:pPr>
+        <w:pStyle w:val="Normal"/>
+        <w:numPr>
+          <w:ilvl w:val="0"/>
+          <w:numId w:val="26"/>
+        </w:numPr>
+        <w:bidi w:val="0"/>
+        <w:rPr/>
+      </w:pPr>
+      <w:r>
+        <w:rPr>
+          <w:rStyle w:val="Codice"/>
+        </w:rPr>
+        <w:t>device_enabling</w:t>
+      </w:r>
+      <w:r>
+        <w:rPr/>
+        <w:t xml:space="preserve">: </w:t>
+      </w:r>
+      <w:r>
+        <w:rPr/>
+        <w:t>specifica nell’elemento i-esimo se il device con minor i è abilitato oppure disabilitato.</w:t>
+      </w:r>
+    </w:p>
+    <w:p>
+      <w:pPr>
+        <w:pStyle w:val="Normal"/>
+        <w:numPr>
+          <w:ilvl w:val="1"/>
+          <w:numId w:val="26"/>
+        </w:numPr>
+        <w:bidi w:val="0"/>
+        <w:rPr/>
+      </w:pPr>
+      <w:r>
+        <w:rPr>
+          <w:rStyle w:val="Codice"/>
+        </w:rPr>
+        <w:t>device_enabling[i]=0</w:t>
+      </w:r>
+      <w:r>
+        <w:rPr/>
+        <w:t>:</w:t>
+      </w:r>
+      <w:r>
+        <w:rPr/>
+        <w:t xml:space="preserve"> </w:t>
+      </w:r>
+      <w:r>
+        <w:rPr/>
+        <w:t xml:space="preserve">il dispositivo i-esimo è disabilitato e non </w:t>
+      </w:r>
+      <w:r>
+        <w:rPr/>
+        <w:t>è possibile aprire delle sessioni verso il device file.</w:t>
+      </w:r>
+    </w:p>
+    <w:p>
+      <w:pPr>
+        <w:pStyle w:val="Normal"/>
+        <w:numPr>
+          <w:ilvl w:val="1"/>
+          <w:numId w:val="26"/>
+        </w:numPr>
+        <w:bidi w:val="0"/>
+        <w:rPr/>
+      </w:pPr>
+      <w:r>
+        <w:rPr>
+          <w:rStyle w:val="Codice"/>
+        </w:rPr>
+        <w:t>device_enabling[i]=1</w:t>
+      </w:r>
+      <w:r>
+        <w:rPr/>
+        <w:t>:</w:t>
+      </w:r>
+      <w:r>
+        <w:rPr/>
+        <w:t xml:space="preserve"> </w:t>
+      </w:r>
+      <w:r>
+        <w:rPr/>
+        <w:t xml:space="preserve">il dispositivo i-esimo è abilitato ed </w:t>
+      </w:r>
+      <w:r>
+        <w:rPr/>
+        <w:t>è possibile aprire delle sessioni verso il device file.</w:t>
+      </w:r>
+    </w:p>
+    <w:p>
+      <w:pPr>
+        <w:pStyle w:val="Normal"/>
+        <w:numPr>
+          <w:ilvl w:val="0"/>
+          <w:numId w:val="26"/>
+        </w:numPr>
+        <w:bidi w:val="0"/>
+        <w:rPr/>
+      </w:pPr>
+      <w:r>
+        <w:rPr>
+          <w:rStyle w:val="Codice"/>
+        </w:rPr>
+        <w:t>total_bytes_low</w:t>
+      </w:r>
+      <w:r>
+        <w:rPr/>
+        <w:t xml:space="preserve">, </w:t>
+      </w:r>
+      <w:r>
+        <w:rPr>
+          <w:rStyle w:val="Codice"/>
+        </w:rPr>
+        <w:t>total_bytes_high</w:t>
+      </w:r>
+      <w:r>
+        <w:rPr/>
+        <w:t xml:space="preserve">: </w:t>
+      </w:r>
+      <w:r>
+        <w:rPr/>
+        <w:t xml:space="preserve">specificano nell’elemento i-esimo il numero di bytes disponibili per la lettura sui </w:t>
+      </w:r>
+      <w:r>
+        <w:rPr/>
+        <w:t xml:space="preserve">due flussi di priorità. </w:t>
+      </w:r>
+      <w:r>
+        <w:rPr/>
+        <w:t xml:space="preserve">Il valore di questi parametri incrementati e </w:t>
+      </w:r>
+      <w:r>
+        <w:rPr/>
+        <w:t xml:space="preserve">decrementati </w:t>
+      </w:r>
+      <w:r>
+        <w:rPr/>
+        <w:t>a seguito di ogni operazione di read e write</w:t>
+      </w:r>
+    </w:p>
+    <w:p>
+      <w:pPr>
+        <w:pStyle w:val="Normal"/>
+        <w:numPr>
+          <w:ilvl w:val="0"/>
+          <w:numId w:val="26"/>
+        </w:numPr>
+        <w:bidi w:val="0"/>
+        <w:rPr/>
+      </w:pPr>
+      <w:r>
+        <w:rPr>
+          <w:rStyle w:val="Codice"/>
+        </w:rPr>
+        <w:t>waiting_threads_low</w:t>
+      </w:r>
+      <w:r>
+        <w:rPr/>
+        <w:t xml:space="preserve">, </w:t>
+      </w:r>
+      <w:r>
+        <w:rPr>
+          <w:rStyle w:val="Codice"/>
+        </w:rPr>
+        <w:t>waiting_threads_high</w:t>
+      </w:r>
+      <w:r>
+        <w:rPr/>
+        <w:t xml:space="preserve">: specificano nell’elemento i-esimo il </w:t>
+      </w:r>
+      <w:r>
+        <w:rPr/>
+        <w:t xml:space="preserve">numero di thread che sono in attesa per leggere o scrivere </w:t>
+      </w:r>
+      <w:r>
+        <w:rPr/>
+        <w:t>dati sui due flussi di priorità</w:t>
+      </w:r>
+      <w:r>
+        <w:rPr/>
+        <w:t xml:space="preserve">. </w:t>
+      </w:r>
+      <w:r>
+        <w:rPr/>
+        <w:t xml:space="preserve">Il valore di questi parametri viene incrementato di una unità ogni volta che un thread si mette in attesa del lock, e viene decrementato ogni volta che un thread acquisisce il lock </w:t>
+      </w:r>
+      <w:r>
+        <w:rPr/>
+        <w:t>o scade il suo timeout di attesa</w:t>
+      </w:r>
+      <w:r>
+        <w:rPr/>
+        <w:t>.</w:t>
+      </w:r>
+    </w:p>
+    <w:p>
+      <w:pPr>
+        <w:pStyle w:val="Normal"/>
+        <w:bidi w:val="0"/>
+        <w:rPr/>
+      </w:pPr>
+      <w:r>
+        <w:rPr/>
+        <w:t xml:space="preserve">Tutti i parametri sono accessibili tramite pseudofile nella directory </w:t>
+      </w:r>
+      <w:r>
+        <w:rPr>
+          <w:rStyle w:val="Codice"/>
+        </w:rPr>
+        <w:t>/sys/modules/multistream-driver/parameters</w:t>
+      </w:r>
+      <w:r>
+        <w:rPr/>
+        <w:t xml:space="preserve">. </w:t>
+      </w:r>
+      <w:r>
+        <w:rPr/>
+        <w:t xml:space="preserve">Il parametro </w:t>
+      </w:r>
+      <w:r>
+        <w:rPr>
+          <w:rStyle w:val="Codice"/>
+        </w:rPr>
+        <w:t>device_enabling</w:t>
+      </w:r>
+      <w:r>
+        <w:rPr/>
+        <w:t xml:space="preserve"> viene creato con i permessi di lettura e scrittura (</w:t>
+      </w:r>
+      <w:r>
+        <w:rPr>
+          <w:rStyle w:val="Codice"/>
+        </w:rPr>
+        <w:t>0660</w:t>
+      </w:r>
+      <w:r>
+        <w:rPr/>
+        <w:t>) in quanto deve essere possibile abilitare o disabilitare un dispositivo cambiando il valore dell’apposita entry. Invece i restanti parametri hanno soltanto permessi di lettura, in quanto è possibile consultare tali valori, ma non deve essere possibile modificarli manualmente poiché renderebbero inconsistenti le operazioni di lettura e scrittura.</w:t>
+      </w:r>
+    </w:p>
+    <w:p>
+      <w:pPr>
+        <w:pStyle w:val="Normal"/>
+        <w:bidi w:val="0"/>
+        <w:rPr/>
+      </w:pPr>
+      <w:r>
+        <w:rPr/>
+        <w:t xml:space="preserve">Per abilitare o disabilitare il dispositivo si manipola direttamente tramite la CLI il file </w:t>
+      </w:r>
+      <w:r>
+        <w:rPr>
+          <w:rStyle w:val="Codice"/>
+        </w:rPr>
+        <w:t>/sys/modules/multistream-driver/parameters/</w:t>
+      </w:r>
+      <w:r>
+        <w:rPr>
+          <w:rStyle w:val="Codice"/>
+        </w:rPr>
+        <w:t>device_enabling</w:t>
+      </w:r>
+      <w:r>
+        <w:rPr/>
+        <w:t xml:space="preserve">. Il file contiene 128 valori binari su una singola linea e separati da una virgola, ognuno associato allo stato di un dispositivo. Si sfruttano quindi </w:t>
+      </w:r>
+      <w:r>
+        <w:rPr>
+          <w:rStyle w:val="Codice"/>
+        </w:rPr>
+        <w:t>getline</w:t>
+      </w:r>
+      <w:r>
+        <w:rPr/>
+        <w:t xml:space="preserve"> e </w:t>
+      </w:r>
+      <w:r>
+        <w:rPr>
+          <w:rStyle w:val="Codice"/>
+        </w:rPr>
+        <w:t>fputs</w:t>
+      </w:r>
+      <w:r>
+        <w:rPr/>
+        <w:t xml:space="preserve"> per modificare il valore nella posizione </w:t>
+      </w:r>
+      <w:r>
+        <w:rPr>
+          <w:rStyle w:val="Codice"/>
+        </w:rPr>
+        <w:t>2*minor</w:t>
+      </w:r>
+      <w:r>
+        <w:rPr/>
+        <w:t xml:space="preserve"> associato allo specifico dispositivo che si vuole abilitare/disabilitare. </w:t>
+      </w:r>
+    </w:p>
+    <w:p>
+      <w:pPr>
+        <w:pStyle w:val="Normal"/>
+        <w:bidi w:val="0"/>
+        <w:rPr/>
+      </w:pPr>
+      <w:r>
+        <w:rPr/>
+        <w:t xml:space="preserve">In alternativa si potrebbe utilizzare </w:t>
+      </w:r>
+      <w:r>
+        <w:rPr>
+          <w:rStyle w:val="Codice"/>
+        </w:rPr>
+        <w:t>ioctl</w:t>
+      </w:r>
+      <w:r>
+        <w:rPr/>
+        <w:t xml:space="preserve"> per comunicare con il modulo e modificare direttamente il valore dell’array </w:t>
+      </w:r>
+      <w:r>
+        <w:rPr>
+          <w:rStyle w:val="Codice"/>
+        </w:rPr>
+        <w:t>device_enabling</w:t>
+      </w:r>
+      <w:r>
+        <w:rPr/>
+        <w:t>; tuttavia poiché tale parametro è esposto nel VFS si è deciso di evitare l’interazione con il kernel.</w:t>
+      </w:r>
+    </w:p>
+    <w:p>
+      <w:pPr>
+        <w:pStyle w:val="Normal"/>
+        <w:bidi w:val="0"/>
+        <w:rPr/>
+      </w:pPr>
+      <w:r>
+        <w:rPr/>
+      </w:r>
+      <w:r>
+        <w:br w:type="page"/>
+      </w:r>
+    </w:p>
+    <w:p>
+      <w:pPr>
         <w:pStyle w:val="Titolo1"/>
         <w:numPr>
           <w:ilvl w:val="0"/>
@@ -4250,7 +4636,1024 @@
       </w:pPr>
       <w:r>
         <w:rPr/>
-        <w:t>Operazioni low priority</w:t>
+        <w:t>Altre secondarie del Modulo</w:t>
+      </w:r>
+    </w:p>
+    <w:p>
+      <w:pPr>
+        <w:pStyle w:val="Normal"/>
+        <w:rPr/>
+      </w:pPr>
+      <w:r>
+        <w:rPr/>
+        <w:t>Prima di descrivere come sono implementate le operazioni di lettura, scrittura e controllo della sessione descriviamo la realizzazione delle seguenti funzioni:</w:t>
+      </w:r>
+    </w:p>
+    <w:p>
+      <w:pPr>
+        <w:pStyle w:val="Normal"/>
+        <w:numPr>
+          <w:ilvl w:val="0"/>
+          <w:numId w:val="27"/>
+        </w:numPr>
+        <w:rPr/>
+      </w:pPr>
+      <w:r>
+        <w:rPr/>
+        <w:t>Inizializzazione del modulo</w:t>
+      </w:r>
+    </w:p>
+    <w:p>
+      <w:pPr>
+        <w:pStyle w:val="Normal"/>
+        <w:numPr>
+          <w:ilvl w:val="0"/>
+          <w:numId w:val="27"/>
+        </w:numPr>
+        <w:rPr/>
+      </w:pPr>
+      <w:r>
+        <w:rPr/>
+        <w:t>Cleanup del modulo</w:t>
+      </w:r>
+    </w:p>
+    <w:p>
+      <w:pPr>
+        <w:pStyle w:val="Normal"/>
+        <w:numPr>
+          <w:ilvl w:val="0"/>
+          <w:numId w:val="27"/>
+        </w:numPr>
+        <w:rPr/>
+      </w:pPr>
+      <w:r>
+        <w:rPr/>
+        <w:t>Apertura di un device</w:t>
+      </w:r>
+    </w:p>
+    <w:p>
+      <w:pPr>
+        <w:pStyle w:val="Normal"/>
+        <w:numPr>
+          <w:ilvl w:val="0"/>
+          <w:numId w:val="27"/>
+        </w:numPr>
+        <w:rPr/>
+      </w:pPr>
+      <w:r>
+        <w:rPr/>
+        <w:t>Chiusura di un device</w:t>
+      </w:r>
+    </w:p>
+    <w:p>
+      <w:pPr>
+        <w:pStyle w:val="Normal"/>
+        <w:rPr/>
+      </w:pPr>
+      <w:r>
+        <w:rPr/>
+        <w:t>Queste infatti risultano importanti perché definiscono in qualche modo anche poi il comportamento delle operazioni successive.</w:t>
+      </w:r>
+    </w:p>
+    <w:p>
+      <w:pPr>
+        <w:pStyle w:val="Titolo2"/>
+        <w:numPr>
+          <w:ilvl w:val="1"/>
+          <w:numId w:val="11"/>
+        </w:numPr>
+        <w:rPr/>
+      </w:pPr>
+      <w:r>
+        <w:rPr/>
+        <w:t>Inizializzazione e cleanup del modulo</w:t>
+      </w:r>
+    </w:p>
+    <w:p>
+      <w:pPr>
+        <w:pStyle w:val="Normal"/>
+        <w:rPr/>
+      </w:pPr>
+      <w:r>
+        <w:rPr/>
+        <w:t xml:space="preserve">Quando si monta il modulo viene invocata la funzione </w:t>
+      </w:r>
+      <w:r>
+        <w:rPr>
+          <w:rStyle w:val="Codice"/>
+        </w:rPr>
+        <w:t>init_module</w:t>
+      </w:r>
+      <w:r>
+        <w:rPr/>
+        <w:t xml:space="preserve">, definita nel file </w:t>
+      </w:r>
+      <w:r>
+        <w:rPr>
+          <w:rStyle w:val="Codice"/>
+        </w:rPr>
+        <w:t>multiflow_device.c</w:t>
+      </w:r>
+      <w:r>
+        <w:rPr/>
+        <w:t>.  In questa funzione viene inizializzato lo stato di tutti i 128 dispositivi, andando a settare i campi dell</w:t>
+      </w:r>
+      <w:r>
+        <w:rPr/>
+        <w:t>a</w:t>
+      </w:r>
+      <w:r>
+        <w:rPr/>
+        <w:t xml:space="preserve"> struttura </w:t>
+      </w:r>
+      <w:r>
+        <w:rPr>
+          <w:rStyle w:val="Codice"/>
+        </w:rPr>
+        <w:t>object_state</w:t>
+      </w:r>
+      <w:r>
+        <w:rPr/>
+        <w:t xml:space="preserve"> </w:t>
+      </w:r>
+      <w:r>
+        <w:rPr/>
+        <w:t xml:space="preserve">e dei relativi </w:t>
+      </w:r>
+      <w:r>
+        <w:rPr>
+          <w:rStyle w:val="Codice"/>
+        </w:rPr>
+        <w:t>flow_state</w:t>
+      </w:r>
+      <w:r>
+        <w:rPr/>
+        <w:t xml:space="preserve">. Inoltre tutti i dispositivi vengono abilitati di default settando </w:t>
+      </w:r>
+      <w:r>
+        <w:rPr>
+          <w:rStyle w:val="Codice"/>
+        </w:rPr>
+        <w:t>device_enabling[i] = 1</w:t>
+      </w:r>
+      <w:r>
+        <w:rPr/>
+        <w:t>.</w:t>
+      </w:r>
+    </w:p>
+    <w:p>
+      <w:pPr>
+        <w:pStyle w:val="Normal"/>
+        <w:rPr/>
+      </w:pPr>
+      <w:r>
+        <w:rPr/>
+        <w:t xml:space="preserve">Successivamente si registra il Char Device tramite </w:t>
+      </w:r>
+      <w:r>
+        <w:rPr>
+          <w:rStyle w:val="Codice"/>
+        </w:rPr>
+        <w:t>__register_chrdev</w:t>
+      </w:r>
+      <w:r>
+        <w:rPr/>
+        <w:t xml:space="preserve">. Si specifica </w:t>
+      </w:r>
+      <w:r>
+        <w:rPr>
+          <w:rStyle w:val="Codice"/>
+        </w:rPr>
+        <w:t>0</w:t>
+      </w:r>
+      <w:r>
+        <w:rPr/>
+        <w:t xml:space="preserve"> come major number, per cui questo verrà scelto dinamicamente dal sistema. Il Major assegnato al device viene stampato tramite </w:t>
+      </w:r>
+      <w:r>
+        <w:rPr>
+          <w:rStyle w:val="Codice"/>
+        </w:rPr>
+        <w:t>printk</w:t>
+      </w:r>
+      <w:r>
+        <w:rPr/>
+        <w:t xml:space="preserve"> sul buffer del kernel, in modo che l’utente possa recuperarlo per poi lavorare sui dispositivi tramite CLI. Le funzioni del driver vengono specificate tramite la seguente struttura di </w:t>
+      </w:r>
+      <w:r>
+        <w:rPr>
+          <w:rStyle w:val="Codice"/>
+        </w:rPr>
+        <w:t>file_operations</w:t>
+      </w:r>
+      <w:r>
+        <w:rPr/>
+        <w:t>:</w:t>
+      </w:r>
+    </w:p>
+    <w:p>
+      <w:pPr>
+        <w:pStyle w:val="Normal"/>
+        <w:rPr/>
+      </w:pPr>
+      <w:r>
+        <w:rPr/>
+        <mc:AlternateContent>
+          <mc:Choice Requires="wps">
+            <w:drawing>
+              <wp:anchor behindDoc="0" distT="0" distB="635" distL="0" distR="0" simplePos="0" locked="0" layoutInCell="0" allowOverlap="1" relativeHeight="12">
+                <wp:simplePos x="0" y="0"/>
+                <wp:positionH relativeFrom="column">
+                  <wp:posOffset>17780</wp:posOffset>
+                </wp:positionH>
+                <wp:positionV relativeFrom="paragraph">
+                  <wp:posOffset>34290</wp:posOffset>
+                </wp:positionV>
+                <wp:extent cx="5631815" cy="1383030"/>
+                <wp:effectExtent l="0" t="0" r="0" b="0"/>
+                <wp:wrapTopAndBottom/>
+                <wp:docPr id="11" name="Cornice di testo 6"/>
+                <a:graphic xmlns:a="http://schemas.openxmlformats.org/drawingml/2006/main">
+                  <a:graphicData uri="http://schemas.microsoft.com/office/word/2010/wordprocessingShape">
+                    <wps:wsp>
+                      <wps:cNvSpPr/>
+                      <wps:spPr>
+                        <a:xfrm>
+                          <a:off x="0" y="0"/>
+                          <a:ext cx="5631840" cy="1383120"/>
+                        </a:xfrm>
+                        <a:prstGeom prst="rect">
+                          <a:avLst/>
+                        </a:prstGeom>
+                        <a:solidFill>
+                          <a:srgbClr val="eeeeee"/>
+                        </a:solidFill>
+                        <a:ln w="0">
+                          <a:noFill/>
+                        </a:ln>
+                      </wps:spPr>
+                      <wps:style>
+                        <a:lnRef idx="0"/>
+                        <a:fillRef idx="0"/>
+                        <a:effectRef idx="0"/>
+                        <a:fontRef idx="minor"/>
+                      </wps:style>
+                      <wps:txbx>
+                        <w:txbxContent>
+                          <w:p>
+                            <w:pPr>
+                              <w:pStyle w:val="Contenutocornice"/>
+                              <w:overflowPunct w:val="true"/>
+                              <w:spacing w:lineRule="auto" w:line="240" w:before="0" w:after="0"/>
+                              <w:jc w:val="left"/>
+                              <w:rPr>
+                                <w:color w:val="000000"/>
+                              </w:rPr>
+                            </w:pPr>
+                            <w:r>
+                              <w:rPr>
+                                <w:rStyle w:val="Codice"/>
+                                <w:rFonts w:eastAsia="LM Roman 10" w:cs="" w:cstheme="minorBidi" w:eastAsiaTheme="minorHAnsi"/>
+                                <w:color w:val="0000FF"/>
+                                <w:sz w:val="20"/>
+                                <w:szCs w:val="20"/>
+                                <w:lang w:val="en-US"/>
+                              </w:rPr>
+                              <w:t>static</w:t>
+                            </w:r>
+                            <w:r>
+                              <w:rPr>
+                                <w:rStyle w:val="Codice"/>
+                                <w:rFonts w:eastAsia="LM Roman 10" w:cs="" w:cstheme="minorBidi" w:eastAsiaTheme="minorHAnsi"/>
+                                <w:color w:val="000000"/>
+                                <w:sz w:val="20"/>
+                                <w:szCs w:val="20"/>
+                                <w:lang w:val="en-US"/>
+                              </w:rPr>
+                              <w:t xml:space="preserve"> </w:t>
+                            </w:r>
+                            <w:r>
+                              <w:rPr>
+                                <w:rStyle w:val="Codice"/>
+                                <w:rFonts w:eastAsia="LM Roman 10" w:cs="" w:cstheme="minorBidi" w:eastAsiaTheme="minorHAnsi"/>
+                                <w:color w:val="0000FF"/>
+                                <w:sz w:val="20"/>
+                                <w:szCs w:val="20"/>
+                                <w:lang w:val="en-US"/>
+                              </w:rPr>
+                              <w:t>struct</w:t>
+                            </w:r>
+                            <w:r>
+                              <w:rPr>
+                                <w:rStyle w:val="Codice"/>
+                                <w:rFonts w:eastAsia="LM Roman 10" w:cs="" w:cstheme="minorBidi" w:eastAsiaTheme="minorHAnsi"/>
+                                <w:color w:val="000000"/>
+                                <w:sz w:val="20"/>
+                                <w:szCs w:val="20"/>
+                                <w:lang w:val="en-US"/>
+                              </w:rPr>
+                              <w:t xml:space="preserve"> </w:t>
+                            </w:r>
+                            <w:r>
+                              <w:rPr>
+                                <w:rStyle w:val="Codice"/>
+                                <w:rFonts w:eastAsia="LM Roman 10" w:cs="" w:cstheme="minorBidi" w:eastAsiaTheme="minorHAnsi"/>
+                                <w:color w:val="2B91AF"/>
+                                <w:sz w:val="20"/>
+                                <w:szCs w:val="20"/>
+                                <w:lang w:val="en-US"/>
+                              </w:rPr>
+                              <w:t>file_operations</w:t>
+                            </w:r>
+                            <w:r>
+                              <w:rPr>
+                                <w:rStyle w:val="Codice"/>
+                                <w:rFonts w:eastAsia="LM Roman 10" w:cs="" w:cstheme="minorBidi" w:eastAsiaTheme="minorHAnsi"/>
+                                <w:color w:val="000000"/>
+                                <w:sz w:val="20"/>
+                                <w:szCs w:val="20"/>
+                                <w:lang w:val="en-US"/>
+                              </w:rPr>
+                              <w:t xml:space="preserve"> fops = {</w:t>
+                            </w:r>
+                          </w:p>
+                          <w:p>
+                            <w:pPr>
+                              <w:pStyle w:val="Contenutocornice"/>
+                              <w:overflowPunct w:val="true"/>
+                              <w:spacing w:lineRule="auto" w:line="240" w:before="0" w:after="0"/>
+                              <w:jc w:val="left"/>
+                              <w:rPr>
+                                <w:color w:val="000000"/>
+                              </w:rPr>
+                            </w:pPr>
+                            <w:r>
+                              <w:rPr>
+                                <w:rStyle w:val="Codice"/>
+                                <w:rFonts w:eastAsia="LM Roman 10" w:cs="" w:cstheme="minorBidi" w:eastAsiaTheme="minorHAnsi"/>
+                                <w:color w:val="000000"/>
+                                <w:sz w:val="20"/>
+                                <w:szCs w:val="20"/>
+                                <w:lang w:val="en-US"/>
+                              </w:rPr>
+                              <w:t xml:space="preserve">    </w:t>
+                            </w:r>
+                            <w:r>
+                              <w:rPr>
+                                <w:rStyle w:val="Codice"/>
+                                <w:rFonts w:eastAsia="LM Roman 10" w:cs="" w:cstheme="minorBidi" w:eastAsiaTheme="minorHAnsi"/>
+                                <w:color w:val="000000"/>
+                                <w:sz w:val="20"/>
+                                <w:szCs w:val="20"/>
+                                <w:lang w:val="en-US"/>
+                              </w:rPr>
+                              <w:t>.owner = THIS_MODULE,</w:t>
+                            </w:r>
+                          </w:p>
+                          <w:p>
+                            <w:pPr>
+                              <w:pStyle w:val="Contenutocornice"/>
+                              <w:overflowPunct w:val="true"/>
+                              <w:spacing w:lineRule="auto" w:line="240" w:before="0" w:after="0"/>
+                              <w:jc w:val="left"/>
+                              <w:rPr>
+                                <w:color w:val="000000"/>
+                              </w:rPr>
+                            </w:pPr>
+                            <w:r>
+                              <w:rPr>
+                                <w:rStyle w:val="Codice"/>
+                                <w:rFonts w:eastAsia="LM Roman 10" w:cs="" w:cstheme="minorBidi" w:eastAsiaTheme="minorHAnsi"/>
+                                <w:color w:val="000000"/>
+                                <w:sz w:val="20"/>
+                                <w:szCs w:val="20"/>
+                                <w:lang w:val="en-US"/>
+                              </w:rPr>
+                              <w:t xml:space="preserve">    </w:t>
+                            </w:r>
+                            <w:r>
+                              <w:rPr>
+                                <w:rStyle w:val="Codice"/>
+                                <w:rFonts w:eastAsia="LM Roman 10" w:cs="" w:cstheme="minorBidi" w:eastAsiaTheme="minorHAnsi"/>
+                                <w:color w:val="000000"/>
+                                <w:sz w:val="20"/>
+                                <w:szCs w:val="20"/>
+                                <w:lang w:val="en-US"/>
+                              </w:rPr>
+                              <w:t>.write = dev_write,</w:t>
+                            </w:r>
+                          </w:p>
+                          <w:p>
+                            <w:pPr>
+                              <w:pStyle w:val="Contenutocornice"/>
+                              <w:overflowPunct w:val="true"/>
+                              <w:spacing w:lineRule="auto" w:line="240" w:before="0" w:after="0"/>
+                              <w:jc w:val="left"/>
+                              <w:rPr>
+                                <w:color w:val="000000"/>
+                              </w:rPr>
+                            </w:pPr>
+                            <w:r>
+                              <w:rPr>
+                                <w:rStyle w:val="Codice"/>
+                                <w:rFonts w:eastAsia="LM Roman 10" w:cs="" w:cstheme="minorBidi" w:eastAsiaTheme="minorHAnsi"/>
+                                <w:color w:val="000000"/>
+                                <w:sz w:val="20"/>
+                                <w:szCs w:val="20"/>
+                                <w:lang w:val="en-US"/>
+                              </w:rPr>
+                              <w:t xml:space="preserve">    </w:t>
+                            </w:r>
+                            <w:r>
+                              <w:rPr>
+                                <w:rStyle w:val="Codice"/>
+                                <w:rFonts w:eastAsia="LM Roman 10" w:cs="" w:cstheme="minorBidi" w:eastAsiaTheme="minorHAnsi"/>
+                                <w:color w:val="000000"/>
+                                <w:sz w:val="20"/>
+                                <w:szCs w:val="20"/>
+                                <w:lang w:val="en-US"/>
+                              </w:rPr>
+                              <w:t>.read = dev_read,</w:t>
+                            </w:r>
+                          </w:p>
+                          <w:p>
+                            <w:pPr>
+                              <w:pStyle w:val="Contenutocornice"/>
+                              <w:overflowPunct w:val="true"/>
+                              <w:spacing w:lineRule="auto" w:line="240" w:before="0" w:after="0"/>
+                              <w:jc w:val="left"/>
+                              <w:rPr>
+                                <w:color w:val="000000"/>
+                              </w:rPr>
+                            </w:pPr>
+                            <w:r>
+                              <w:rPr>
+                                <w:rStyle w:val="Codice"/>
+                                <w:rFonts w:eastAsia="LM Roman 10" w:cs="" w:cstheme="minorBidi" w:eastAsiaTheme="minorHAnsi"/>
+                                <w:color w:val="000000"/>
+                                <w:sz w:val="20"/>
+                                <w:szCs w:val="20"/>
+                                <w:lang w:val="en-US"/>
+                              </w:rPr>
+                              <w:t xml:space="preserve">    </w:t>
+                            </w:r>
+                            <w:r>
+                              <w:rPr>
+                                <w:rStyle w:val="Codice"/>
+                                <w:rFonts w:eastAsia="LM Roman 10" w:cs="" w:cstheme="minorBidi" w:eastAsiaTheme="minorHAnsi"/>
+                                <w:color w:val="000000"/>
+                                <w:sz w:val="20"/>
+                                <w:szCs w:val="20"/>
+                                <w:lang w:val="en-US"/>
+                              </w:rPr>
+                              <w:t>.open = dev_open,</w:t>
+                            </w:r>
+                          </w:p>
+                          <w:p>
+                            <w:pPr>
+                              <w:pStyle w:val="Contenutocornice"/>
+                              <w:overflowPunct w:val="true"/>
+                              <w:spacing w:lineRule="auto" w:line="240" w:before="0" w:after="0"/>
+                              <w:jc w:val="left"/>
+                              <w:rPr>
+                                <w:color w:val="000000"/>
+                              </w:rPr>
+                            </w:pPr>
+                            <w:r>
+                              <w:rPr>
+                                <w:rStyle w:val="Codice"/>
+                                <w:rFonts w:eastAsia="LM Roman 10" w:cs="" w:cstheme="minorBidi" w:eastAsiaTheme="minorHAnsi"/>
+                                <w:color w:val="000000"/>
+                                <w:sz w:val="20"/>
+                                <w:szCs w:val="20"/>
+                                <w:lang w:val="en-US"/>
+                              </w:rPr>
+                              <w:t xml:space="preserve">    </w:t>
+                            </w:r>
+                            <w:r>
+                              <w:rPr>
+                                <w:rStyle w:val="Codice"/>
+                                <w:rFonts w:eastAsia="LM Roman 10" w:cs="" w:cstheme="minorBidi" w:eastAsiaTheme="minorHAnsi"/>
+                                <w:color w:val="000000"/>
+                                <w:sz w:val="20"/>
+                                <w:szCs w:val="20"/>
+                                <w:lang w:val="en-US"/>
+                              </w:rPr>
+                              <w:t>.release = dev_release,</w:t>
+                            </w:r>
+                          </w:p>
+                          <w:p>
+                            <w:pPr>
+                              <w:pStyle w:val="Contenutocornice"/>
+                              <w:overflowPunct w:val="true"/>
+                              <w:spacing w:lineRule="auto" w:line="240" w:before="0" w:after="0"/>
+                              <w:jc w:val="left"/>
+                              <w:rPr/>
+                            </w:pPr>
+                            <w:r>
+                              <w:rPr>
+                                <w:rStyle w:val="Codice"/>
+                                <w:rFonts w:eastAsia="LM Roman 10" w:cs="" w:cstheme="minorBidi" w:eastAsiaTheme="minorHAnsi"/>
+                                <w:color w:val="000000"/>
+                                <w:sz w:val="20"/>
+                                <w:szCs w:val="20"/>
+                                <w:lang w:val="en-US"/>
+                              </w:rPr>
+                              <w:t xml:space="preserve">    </w:t>
+                            </w:r>
+                            <w:r>
+                              <w:rPr>
+                                <w:rStyle w:val="Codice"/>
+                                <w:rFonts w:eastAsia="LM Roman 10" w:cs="" w:cstheme="minorBidi" w:eastAsiaTheme="minorHAnsi"/>
+                                <w:color w:val="000000"/>
+                                <w:sz w:val="20"/>
+                                <w:szCs w:val="20"/>
+                                <w:lang w:val="en-US"/>
+                              </w:rPr>
+                              <w:t>.unlocked_ioctl = dev_ioctl</w:t>
+                            </w:r>
+                          </w:p>
+                          <w:p>
+                            <w:pPr>
+                              <w:pStyle w:val="Contenutocornice"/>
+                              <w:overflowPunct w:val="true"/>
+                              <w:spacing w:lineRule="auto" w:line="240" w:before="0" w:after="0"/>
+                              <w:jc w:val="left"/>
+                              <w:rPr>
+                                <w:color w:val="000000"/>
+                              </w:rPr>
+                            </w:pPr>
+                            <w:r>
+                              <w:rPr>
+                                <w:rStyle w:val="Codice"/>
+                                <w:rFonts w:eastAsia="LM Roman 10" w:cs="" w:cstheme="minorBidi" w:eastAsiaTheme="minorHAnsi"/>
+                                <w:color w:val="000000"/>
+                                <w:sz w:val="20"/>
+                                <w:szCs w:val="20"/>
+                                <w:lang w:val="en-US"/>
+                              </w:rPr>
+                              <w:t>};</w:t>
+                            </w:r>
+                          </w:p>
+                        </w:txbxContent>
+                      </wps:txbx>
+                      <wps:bodyPr lIns="0" rIns="0" tIns="0" bIns="0" anchor="t">
+                        <a:noAutofit/>
+                      </wps:bodyPr>
+                    </wps:wsp>
+                  </a:graphicData>
+                </a:graphic>
+              </wp:anchor>
+            </w:drawing>
+          </mc:Choice>
+          <mc:Fallback>
+            <w:pict>
+              <v:rect id="shape_0" ID="Cornice di testo 6" path="m0,0l-2147483645,0l-2147483645,-2147483646l0,-2147483646xe" fillcolor="#eeeeee" stroked="f" o:allowincell="f" style="position:absolute;margin-left:1.4pt;margin-top:2.7pt;width:443.4pt;height:108.85pt;mso-wrap-style:square;v-text-anchor:top">
+                <v:fill o:detectmouseclick="t" type="solid" color2="#111111"/>
+                <v:stroke color="#3465a4" joinstyle="round" endcap="flat"/>
+                <v:textbox>
+                  <w:txbxContent>
+                    <w:p>
+                      <w:pPr>
+                        <w:pStyle w:val="Contenutocornice"/>
+                        <w:overflowPunct w:val="true"/>
+                        <w:spacing w:lineRule="auto" w:line="240" w:before="0" w:after="0"/>
+                        <w:jc w:val="left"/>
+                        <w:rPr>
+                          <w:color w:val="000000"/>
+                        </w:rPr>
+                      </w:pPr>
+                      <w:r>
+                        <w:rPr>
+                          <w:rStyle w:val="Codice"/>
+                          <w:rFonts w:eastAsia="LM Roman 10" w:cs="" w:cstheme="minorBidi" w:eastAsiaTheme="minorHAnsi"/>
+                          <w:color w:val="0000FF"/>
+                          <w:sz w:val="20"/>
+                          <w:szCs w:val="20"/>
+                          <w:lang w:val="en-US"/>
+                        </w:rPr>
+                        <w:t>static</w:t>
+                      </w:r>
+                      <w:r>
+                        <w:rPr>
+                          <w:rStyle w:val="Codice"/>
+                          <w:rFonts w:eastAsia="LM Roman 10" w:cs="" w:cstheme="minorBidi" w:eastAsiaTheme="minorHAnsi"/>
+                          <w:color w:val="000000"/>
+                          <w:sz w:val="20"/>
+                          <w:szCs w:val="20"/>
+                          <w:lang w:val="en-US"/>
+                        </w:rPr>
+                        <w:t xml:space="preserve"> </w:t>
+                      </w:r>
+                      <w:r>
+                        <w:rPr>
+                          <w:rStyle w:val="Codice"/>
+                          <w:rFonts w:eastAsia="LM Roman 10" w:cs="" w:cstheme="minorBidi" w:eastAsiaTheme="minorHAnsi"/>
+                          <w:color w:val="0000FF"/>
+                          <w:sz w:val="20"/>
+                          <w:szCs w:val="20"/>
+                          <w:lang w:val="en-US"/>
+                        </w:rPr>
+                        <w:t>struct</w:t>
+                      </w:r>
+                      <w:r>
+                        <w:rPr>
+                          <w:rStyle w:val="Codice"/>
+                          <w:rFonts w:eastAsia="LM Roman 10" w:cs="" w:cstheme="minorBidi" w:eastAsiaTheme="minorHAnsi"/>
+                          <w:color w:val="000000"/>
+                          <w:sz w:val="20"/>
+                          <w:szCs w:val="20"/>
+                          <w:lang w:val="en-US"/>
+                        </w:rPr>
+                        <w:t xml:space="preserve"> </w:t>
+                      </w:r>
+                      <w:r>
+                        <w:rPr>
+                          <w:rStyle w:val="Codice"/>
+                          <w:rFonts w:eastAsia="LM Roman 10" w:cs="" w:cstheme="minorBidi" w:eastAsiaTheme="minorHAnsi"/>
+                          <w:color w:val="2B91AF"/>
+                          <w:sz w:val="20"/>
+                          <w:szCs w:val="20"/>
+                          <w:lang w:val="en-US"/>
+                        </w:rPr>
+                        <w:t>file_operations</w:t>
+                      </w:r>
+                      <w:r>
+                        <w:rPr>
+                          <w:rStyle w:val="Codice"/>
+                          <w:rFonts w:eastAsia="LM Roman 10" w:cs="" w:cstheme="minorBidi" w:eastAsiaTheme="minorHAnsi"/>
+                          <w:color w:val="000000"/>
+                          <w:sz w:val="20"/>
+                          <w:szCs w:val="20"/>
+                          <w:lang w:val="en-US"/>
+                        </w:rPr>
+                        <w:t xml:space="preserve"> fops = {</w:t>
+                      </w:r>
+                    </w:p>
+                    <w:p>
+                      <w:pPr>
+                        <w:pStyle w:val="Contenutocornice"/>
+                        <w:overflowPunct w:val="true"/>
+                        <w:spacing w:lineRule="auto" w:line="240" w:before="0" w:after="0"/>
+                        <w:jc w:val="left"/>
+                        <w:rPr>
+                          <w:color w:val="000000"/>
+                        </w:rPr>
+                      </w:pPr>
+                      <w:r>
+                        <w:rPr>
+                          <w:rStyle w:val="Codice"/>
+                          <w:rFonts w:eastAsia="LM Roman 10" w:cs="" w:cstheme="minorBidi" w:eastAsiaTheme="minorHAnsi"/>
+                          <w:color w:val="000000"/>
+                          <w:sz w:val="20"/>
+                          <w:szCs w:val="20"/>
+                          <w:lang w:val="en-US"/>
+                        </w:rPr>
+                        <w:t xml:space="preserve">    </w:t>
+                      </w:r>
+                      <w:r>
+                        <w:rPr>
+                          <w:rStyle w:val="Codice"/>
+                          <w:rFonts w:eastAsia="LM Roman 10" w:cs="" w:cstheme="minorBidi" w:eastAsiaTheme="minorHAnsi"/>
+                          <w:color w:val="000000"/>
+                          <w:sz w:val="20"/>
+                          <w:szCs w:val="20"/>
+                          <w:lang w:val="en-US"/>
+                        </w:rPr>
+                        <w:t>.owner = THIS_MODULE,</w:t>
+                      </w:r>
+                    </w:p>
+                    <w:p>
+                      <w:pPr>
+                        <w:pStyle w:val="Contenutocornice"/>
+                        <w:overflowPunct w:val="true"/>
+                        <w:spacing w:lineRule="auto" w:line="240" w:before="0" w:after="0"/>
+                        <w:jc w:val="left"/>
+                        <w:rPr>
+                          <w:color w:val="000000"/>
+                        </w:rPr>
+                      </w:pPr>
+                      <w:r>
+                        <w:rPr>
+                          <w:rStyle w:val="Codice"/>
+                          <w:rFonts w:eastAsia="LM Roman 10" w:cs="" w:cstheme="minorBidi" w:eastAsiaTheme="minorHAnsi"/>
+                          <w:color w:val="000000"/>
+                          <w:sz w:val="20"/>
+                          <w:szCs w:val="20"/>
+                          <w:lang w:val="en-US"/>
+                        </w:rPr>
+                        <w:t xml:space="preserve">    </w:t>
+                      </w:r>
+                      <w:r>
+                        <w:rPr>
+                          <w:rStyle w:val="Codice"/>
+                          <w:rFonts w:eastAsia="LM Roman 10" w:cs="" w:cstheme="minorBidi" w:eastAsiaTheme="minorHAnsi"/>
+                          <w:color w:val="000000"/>
+                          <w:sz w:val="20"/>
+                          <w:szCs w:val="20"/>
+                          <w:lang w:val="en-US"/>
+                        </w:rPr>
+                        <w:t>.write = dev_write,</w:t>
+                      </w:r>
+                    </w:p>
+                    <w:p>
+                      <w:pPr>
+                        <w:pStyle w:val="Contenutocornice"/>
+                        <w:overflowPunct w:val="true"/>
+                        <w:spacing w:lineRule="auto" w:line="240" w:before="0" w:after="0"/>
+                        <w:jc w:val="left"/>
+                        <w:rPr>
+                          <w:color w:val="000000"/>
+                        </w:rPr>
+                      </w:pPr>
+                      <w:r>
+                        <w:rPr>
+                          <w:rStyle w:val="Codice"/>
+                          <w:rFonts w:eastAsia="LM Roman 10" w:cs="" w:cstheme="minorBidi" w:eastAsiaTheme="minorHAnsi"/>
+                          <w:color w:val="000000"/>
+                          <w:sz w:val="20"/>
+                          <w:szCs w:val="20"/>
+                          <w:lang w:val="en-US"/>
+                        </w:rPr>
+                        <w:t xml:space="preserve">    </w:t>
+                      </w:r>
+                      <w:r>
+                        <w:rPr>
+                          <w:rStyle w:val="Codice"/>
+                          <w:rFonts w:eastAsia="LM Roman 10" w:cs="" w:cstheme="minorBidi" w:eastAsiaTheme="minorHAnsi"/>
+                          <w:color w:val="000000"/>
+                          <w:sz w:val="20"/>
+                          <w:szCs w:val="20"/>
+                          <w:lang w:val="en-US"/>
+                        </w:rPr>
+                        <w:t>.read = dev_read,</w:t>
+                      </w:r>
+                    </w:p>
+                    <w:p>
+                      <w:pPr>
+                        <w:pStyle w:val="Contenutocornice"/>
+                        <w:overflowPunct w:val="true"/>
+                        <w:spacing w:lineRule="auto" w:line="240" w:before="0" w:after="0"/>
+                        <w:jc w:val="left"/>
+                        <w:rPr>
+                          <w:color w:val="000000"/>
+                        </w:rPr>
+                      </w:pPr>
+                      <w:r>
+                        <w:rPr>
+                          <w:rStyle w:val="Codice"/>
+                          <w:rFonts w:eastAsia="LM Roman 10" w:cs="" w:cstheme="minorBidi" w:eastAsiaTheme="minorHAnsi"/>
+                          <w:color w:val="000000"/>
+                          <w:sz w:val="20"/>
+                          <w:szCs w:val="20"/>
+                          <w:lang w:val="en-US"/>
+                        </w:rPr>
+                        <w:t xml:space="preserve">    </w:t>
+                      </w:r>
+                      <w:r>
+                        <w:rPr>
+                          <w:rStyle w:val="Codice"/>
+                          <w:rFonts w:eastAsia="LM Roman 10" w:cs="" w:cstheme="minorBidi" w:eastAsiaTheme="minorHAnsi"/>
+                          <w:color w:val="000000"/>
+                          <w:sz w:val="20"/>
+                          <w:szCs w:val="20"/>
+                          <w:lang w:val="en-US"/>
+                        </w:rPr>
+                        <w:t>.open = dev_open,</w:t>
+                      </w:r>
+                    </w:p>
+                    <w:p>
+                      <w:pPr>
+                        <w:pStyle w:val="Contenutocornice"/>
+                        <w:overflowPunct w:val="true"/>
+                        <w:spacing w:lineRule="auto" w:line="240" w:before="0" w:after="0"/>
+                        <w:jc w:val="left"/>
+                        <w:rPr>
+                          <w:color w:val="000000"/>
+                        </w:rPr>
+                      </w:pPr>
+                      <w:r>
+                        <w:rPr>
+                          <w:rStyle w:val="Codice"/>
+                          <w:rFonts w:eastAsia="LM Roman 10" w:cs="" w:cstheme="minorBidi" w:eastAsiaTheme="minorHAnsi"/>
+                          <w:color w:val="000000"/>
+                          <w:sz w:val="20"/>
+                          <w:szCs w:val="20"/>
+                          <w:lang w:val="en-US"/>
+                        </w:rPr>
+                        <w:t xml:space="preserve">    </w:t>
+                      </w:r>
+                      <w:r>
+                        <w:rPr>
+                          <w:rStyle w:val="Codice"/>
+                          <w:rFonts w:eastAsia="LM Roman 10" w:cs="" w:cstheme="minorBidi" w:eastAsiaTheme="minorHAnsi"/>
+                          <w:color w:val="000000"/>
+                          <w:sz w:val="20"/>
+                          <w:szCs w:val="20"/>
+                          <w:lang w:val="en-US"/>
+                        </w:rPr>
+                        <w:t>.release = dev_release,</w:t>
+                      </w:r>
+                    </w:p>
+                    <w:p>
+                      <w:pPr>
+                        <w:pStyle w:val="Contenutocornice"/>
+                        <w:overflowPunct w:val="true"/>
+                        <w:spacing w:lineRule="auto" w:line="240" w:before="0" w:after="0"/>
+                        <w:jc w:val="left"/>
+                        <w:rPr/>
+                      </w:pPr>
+                      <w:r>
+                        <w:rPr>
+                          <w:rStyle w:val="Codice"/>
+                          <w:rFonts w:eastAsia="LM Roman 10" w:cs="" w:cstheme="minorBidi" w:eastAsiaTheme="minorHAnsi"/>
+                          <w:color w:val="000000"/>
+                          <w:sz w:val="20"/>
+                          <w:szCs w:val="20"/>
+                          <w:lang w:val="en-US"/>
+                        </w:rPr>
+                        <w:t xml:space="preserve">    </w:t>
+                      </w:r>
+                      <w:r>
+                        <w:rPr>
+                          <w:rStyle w:val="Codice"/>
+                          <w:rFonts w:eastAsia="LM Roman 10" w:cs="" w:cstheme="minorBidi" w:eastAsiaTheme="minorHAnsi"/>
+                          <w:color w:val="000000"/>
+                          <w:sz w:val="20"/>
+                          <w:szCs w:val="20"/>
+                          <w:lang w:val="en-US"/>
+                        </w:rPr>
+                        <w:t>.unlocked_ioctl = dev_ioctl</w:t>
+                      </w:r>
+                    </w:p>
+                    <w:p>
+                      <w:pPr>
+                        <w:pStyle w:val="Contenutocornice"/>
+                        <w:overflowPunct w:val="true"/>
+                        <w:spacing w:lineRule="auto" w:line="240" w:before="0" w:after="0"/>
+                        <w:jc w:val="left"/>
+                        <w:rPr>
+                          <w:color w:val="000000"/>
+                        </w:rPr>
+                      </w:pPr>
+                      <w:r>
+                        <w:rPr>
+                          <w:rStyle w:val="Codice"/>
+                          <w:rFonts w:eastAsia="LM Roman 10" w:cs="" w:cstheme="minorBidi" w:eastAsiaTheme="minorHAnsi"/>
+                          <w:color w:val="000000"/>
+                          <w:sz w:val="20"/>
+                          <w:szCs w:val="20"/>
+                          <w:lang w:val="en-US"/>
+                        </w:rPr>
+                        <w:t>};</w:t>
+                      </w:r>
+                    </w:p>
+                  </w:txbxContent>
+                </v:textbox>
+                <w10:wrap type="topAndBottom"/>
+              </v:rect>
+            </w:pict>
+          </mc:Fallback>
+        </mc:AlternateContent>
+      </w:r>
+    </w:p>
+    <w:p>
+      <w:pPr>
+        <w:pStyle w:val="Normal"/>
+        <w:rPr/>
+      </w:pPr>
+      <w:r>
+        <w:rPr/>
+        <w:t xml:space="preserve">Quando il modulo viene rimosso viene invece chiamata la </w:t>
+      </w:r>
+      <w:r>
+        <w:rPr>
+          <w:rStyle w:val="Codice"/>
+        </w:rPr>
+        <w:t>cleanup_module</w:t>
+      </w:r>
+      <w:r>
+        <w:rPr/>
+        <w:t xml:space="preserve">. Questa funzione va a rimuovere il device driver tramite </w:t>
+      </w:r>
+      <w:r>
+        <w:rPr>
+          <w:rStyle w:val="Codice"/>
+        </w:rPr>
+        <w:t>unregister_chrdev</w:t>
+      </w:r>
+      <w:r>
+        <w:rPr/>
+        <w:t xml:space="preserve"> e notifica tramite </w:t>
+      </w:r>
+      <w:r>
+        <w:rPr>
+          <w:rStyle w:val="Codice"/>
+        </w:rPr>
+        <w:t>printk</w:t>
+      </w:r>
+      <w:r>
+        <w:rPr/>
+        <w:t xml:space="preserve"> l’avvenuta rimozione. VALUTARE COME DEALLOCARE MEMORIA PENDENTE DA READ WRITE, fare un po di kfree insomma.</w:t>
+      </w:r>
+    </w:p>
+    <w:p>
+      <w:pPr>
+        <w:pStyle w:val="Normal"/>
+        <w:rPr/>
+      </w:pPr>
+      <w:r>
+        <w:rPr/>
+      </w:r>
+    </w:p>
+    <w:p>
+      <w:pPr>
+        <w:pStyle w:val="Titolo2"/>
+        <w:numPr>
+          <w:ilvl w:val="1"/>
+          <w:numId w:val="11"/>
+        </w:numPr>
+        <w:rPr/>
+      </w:pPr>
+      <w:r>
+        <w:rPr/>
+        <w:t>Apertura e chiusura di un device (riscrivi bene)</w:t>
+      </w:r>
+    </w:p>
+    <w:p>
+      <w:pPr>
+        <w:pStyle w:val="Normal"/>
+        <w:rPr/>
+      </w:pPr>
+      <w:r>
+        <w:rPr/>
+        <w:t>Quando lato utente si apre un dispositivo, lato kernel viene invocata la dev_open. Quando il dispositivo viene aperto si ricava tramite l’apposita macro il minor number a partire dal file. Si verifica se il file è abilitato o disabilitato e si alloca una struttura session_state per aprire la sessione verso quel dispositivo. Di default la sessione viene aperta come HIGH_PRIORITY e NON_BLOCKING, ma questo può essere cambiato da CLI tramite ioctl.</w:t>
+      </w:r>
+    </w:p>
+    <w:p>
+      <w:pPr>
+        <w:pStyle w:val="Normal"/>
+        <w:rPr/>
+      </w:pPr>
+      <w:r>
+        <w:rPr/>
+        <w:t>L’apertura avviene con successo se è stato specificato un dispositivo abilitato e se c’è sufficiente memoria per allocare la sessione. A questo punto si può procedere con le effettive operazioni sul dispositivo.</w:t>
+      </w:r>
+    </w:p>
+    <w:p>
+      <w:pPr>
+        <w:pStyle w:val="Normal"/>
+        <w:rPr/>
+      </w:pPr>
+      <w:r>
+        <w:rPr/>
+        <w:t xml:space="preserve">Quando invece si chiude un dispositivo precedentemente aperto, termina di fatto la sessione di I/O e tramite </w:t>
+      </w:r>
+      <w:r>
+        <w:rPr>
+          <w:rStyle w:val="Codice"/>
+        </w:rPr>
+        <w:t>kfree</w:t>
+      </w:r>
+      <w:r>
+        <w:rPr/>
+        <w:t xml:space="preserve"> si libera l’area di memoria precedentemente allocata per la struttura </w:t>
+      </w:r>
+      <w:r>
+        <w:rPr>
+          <w:rStyle w:val="Codice"/>
+        </w:rPr>
+        <w:t>session_state</w:t>
+      </w:r>
+      <w:r>
+        <w:rPr/>
+        <w:t>.</w:t>
+      </w:r>
+      <w:r>
+        <w:br w:type="page"/>
+      </w:r>
+    </w:p>
+    <w:p>
+      <w:pPr>
+        <w:pStyle w:val="Normal"/>
+        <w:rPr/>
+      </w:pPr>
+      <w:r>
+        <w:rPr/>
+      </w:r>
+    </w:p>
+    <w:p>
+      <w:pPr>
+        <w:pStyle w:val="Titolo1"/>
+        <w:numPr>
+          <w:ilvl w:val="0"/>
+          <w:numId w:val="11"/>
+        </w:numPr>
+        <w:rPr/>
+      </w:pPr>
+      <w:r>
+        <w:rPr/>
+        <w:t>Operazioni a Bassa Priorità</w:t>
       </w:r>
     </w:p>
     <w:p>
@@ -5745,7 +7148,7 @@
     </w:r>
     <w:r>
       <w:rPr/>
-      <w:t>10</w:t>
+      <w:t>13</w:t>
     </w:r>
     <w:r>
       <w:rPr/>
@@ -8993,6 +10396,280 @@
     </w:lvl>
   </w:abstractNum>
   <w:abstractNum w:abstractNumId="26">
+    <w:lvl w:ilvl="0">
+      <w:start w:val="1"/>
+      <w:numFmt w:val="bullet"/>
+      <w:lvlText w:val=""/>
+      <w:lvlJc w:val="left"/>
+      <w:pPr>
+        <w:tabs>
+          <w:tab w:val="num" w:pos="720"/>
+        </w:tabs>
+        <w:ind w:left="720" w:hanging="360"/>
+      </w:pPr>
+      <w:rPr>
+        <w:rFonts w:ascii="Symbol" w:hAnsi="Symbol" w:cs="Symbol" w:hint="default"/>
+      </w:rPr>
+    </w:lvl>
+    <w:lvl w:ilvl="1">
+      <w:start w:val="1"/>
+      <w:numFmt w:val="bullet"/>
+      <w:lvlText w:val="◦"/>
+      <w:lvlJc w:val="left"/>
+      <w:pPr>
+        <w:tabs>
+          <w:tab w:val="num" w:pos="1080"/>
+        </w:tabs>
+        <w:ind w:left="1080" w:hanging="360"/>
+      </w:pPr>
+      <w:rPr>
+        <w:rFonts w:ascii="OpenSymbol" w:hAnsi="OpenSymbol" w:cs="OpenSymbol" w:hint="default"/>
+      </w:rPr>
+    </w:lvl>
+    <w:lvl w:ilvl="2">
+      <w:start w:val="1"/>
+      <w:numFmt w:val="bullet"/>
+      <w:lvlText w:val="▪"/>
+      <w:lvlJc w:val="left"/>
+      <w:pPr>
+        <w:tabs>
+          <w:tab w:val="num" w:pos="1440"/>
+        </w:tabs>
+        <w:ind w:left="1440" w:hanging="360"/>
+      </w:pPr>
+      <w:rPr>
+        <w:rFonts w:ascii="OpenSymbol" w:hAnsi="OpenSymbol" w:cs="OpenSymbol" w:hint="default"/>
+      </w:rPr>
+    </w:lvl>
+    <w:lvl w:ilvl="3">
+      <w:start w:val="1"/>
+      <w:numFmt w:val="bullet"/>
+      <w:lvlText w:val=""/>
+      <w:lvlJc w:val="left"/>
+      <w:pPr>
+        <w:tabs>
+          <w:tab w:val="num" w:pos="1800"/>
+        </w:tabs>
+        <w:ind w:left="1800" w:hanging="360"/>
+      </w:pPr>
+      <w:rPr>
+        <w:rFonts w:ascii="Symbol" w:hAnsi="Symbol" w:cs="Symbol" w:hint="default"/>
+      </w:rPr>
+    </w:lvl>
+    <w:lvl w:ilvl="4">
+      <w:start w:val="1"/>
+      <w:numFmt w:val="bullet"/>
+      <w:lvlText w:val="◦"/>
+      <w:lvlJc w:val="left"/>
+      <w:pPr>
+        <w:tabs>
+          <w:tab w:val="num" w:pos="2160"/>
+        </w:tabs>
+        <w:ind w:left="2160" w:hanging="360"/>
+      </w:pPr>
+      <w:rPr>
+        <w:rFonts w:ascii="OpenSymbol" w:hAnsi="OpenSymbol" w:cs="OpenSymbol" w:hint="default"/>
+      </w:rPr>
+    </w:lvl>
+    <w:lvl w:ilvl="5">
+      <w:start w:val="1"/>
+      <w:numFmt w:val="bullet"/>
+      <w:lvlText w:val="▪"/>
+      <w:lvlJc w:val="left"/>
+      <w:pPr>
+        <w:tabs>
+          <w:tab w:val="num" w:pos="2520"/>
+        </w:tabs>
+        <w:ind w:left="2520" w:hanging="360"/>
+      </w:pPr>
+      <w:rPr>
+        <w:rFonts w:ascii="OpenSymbol" w:hAnsi="OpenSymbol" w:cs="OpenSymbol" w:hint="default"/>
+      </w:rPr>
+    </w:lvl>
+    <w:lvl w:ilvl="6">
+      <w:start w:val="1"/>
+      <w:numFmt w:val="bullet"/>
+      <w:lvlText w:val=""/>
+      <w:lvlJc w:val="left"/>
+      <w:pPr>
+        <w:tabs>
+          <w:tab w:val="num" w:pos="2880"/>
+        </w:tabs>
+        <w:ind w:left="2880" w:hanging="360"/>
+      </w:pPr>
+      <w:rPr>
+        <w:rFonts w:ascii="Symbol" w:hAnsi="Symbol" w:cs="Symbol" w:hint="default"/>
+      </w:rPr>
+    </w:lvl>
+    <w:lvl w:ilvl="7">
+      <w:start w:val="1"/>
+      <w:numFmt w:val="bullet"/>
+      <w:lvlText w:val="◦"/>
+      <w:lvlJc w:val="left"/>
+      <w:pPr>
+        <w:tabs>
+          <w:tab w:val="num" w:pos="3240"/>
+        </w:tabs>
+        <w:ind w:left="3240" w:hanging="360"/>
+      </w:pPr>
+      <w:rPr>
+        <w:rFonts w:ascii="OpenSymbol" w:hAnsi="OpenSymbol" w:cs="OpenSymbol" w:hint="default"/>
+      </w:rPr>
+    </w:lvl>
+    <w:lvl w:ilvl="8">
+      <w:start w:val="1"/>
+      <w:numFmt w:val="bullet"/>
+      <w:lvlText w:val="▪"/>
+      <w:lvlJc w:val="left"/>
+      <w:pPr>
+        <w:tabs>
+          <w:tab w:val="num" w:pos="3600"/>
+        </w:tabs>
+        <w:ind w:left="3600" w:hanging="360"/>
+      </w:pPr>
+      <w:rPr>
+        <w:rFonts w:ascii="OpenSymbol" w:hAnsi="OpenSymbol" w:cs="OpenSymbol" w:hint="default"/>
+      </w:rPr>
+    </w:lvl>
+  </w:abstractNum>
+  <w:abstractNum w:abstractNumId="27">
+    <w:lvl w:ilvl="0">
+      <w:start w:val="1"/>
+      <w:numFmt w:val="bullet"/>
+      <w:lvlText w:val=""/>
+      <w:lvlJc w:val="left"/>
+      <w:pPr>
+        <w:tabs>
+          <w:tab w:val="num" w:pos="720"/>
+        </w:tabs>
+        <w:ind w:left="720" w:hanging="360"/>
+      </w:pPr>
+      <w:rPr>
+        <w:rFonts w:ascii="Symbol" w:hAnsi="Symbol" w:cs="Symbol" w:hint="default"/>
+      </w:rPr>
+    </w:lvl>
+    <w:lvl w:ilvl="1">
+      <w:start w:val="1"/>
+      <w:numFmt w:val="bullet"/>
+      <w:lvlText w:val="◦"/>
+      <w:lvlJc w:val="left"/>
+      <w:pPr>
+        <w:tabs>
+          <w:tab w:val="num" w:pos="1080"/>
+        </w:tabs>
+        <w:ind w:left="1080" w:hanging="360"/>
+      </w:pPr>
+      <w:rPr>
+        <w:rFonts w:ascii="OpenSymbol" w:hAnsi="OpenSymbol" w:cs="OpenSymbol" w:hint="default"/>
+      </w:rPr>
+    </w:lvl>
+    <w:lvl w:ilvl="2">
+      <w:start w:val="1"/>
+      <w:numFmt w:val="bullet"/>
+      <w:lvlText w:val="▪"/>
+      <w:lvlJc w:val="left"/>
+      <w:pPr>
+        <w:tabs>
+          <w:tab w:val="num" w:pos="1440"/>
+        </w:tabs>
+        <w:ind w:left="1440" w:hanging="360"/>
+      </w:pPr>
+      <w:rPr>
+        <w:rFonts w:ascii="OpenSymbol" w:hAnsi="OpenSymbol" w:cs="OpenSymbol" w:hint="default"/>
+      </w:rPr>
+    </w:lvl>
+    <w:lvl w:ilvl="3">
+      <w:start w:val="1"/>
+      <w:numFmt w:val="bullet"/>
+      <w:lvlText w:val=""/>
+      <w:lvlJc w:val="left"/>
+      <w:pPr>
+        <w:tabs>
+          <w:tab w:val="num" w:pos="1800"/>
+        </w:tabs>
+        <w:ind w:left="1800" w:hanging="360"/>
+      </w:pPr>
+      <w:rPr>
+        <w:rFonts w:ascii="Symbol" w:hAnsi="Symbol" w:cs="Symbol" w:hint="default"/>
+      </w:rPr>
+    </w:lvl>
+    <w:lvl w:ilvl="4">
+      <w:start w:val="1"/>
+      <w:numFmt w:val="bullet"/>
+      <w:lvlText w:val="◦"/>
+      <w:lvlJc w:val="left"/>
+      <w:pPr>
+        <w:tabs>
+          <w:tab w:val="num" w:pos="2160"/>
+        </w:tabs>
+        <w:ind w:left="2160" w:hanging="360"/>
+      </w:pPr>
+      <w:rPr>
+        <w:rFonts w:ascii="OpenSymbol" w:hAnsi="OpenSymbol" w:cs="OpenSymbol" w:hint="default"/>
+      </w:rPr>
+    </w:lvl>
+    <w:lvl w:ilvl="5">
+      <w:start w:val="1"/>
+      <w:numFmt w:val="bullet"/>
+      <w:lvlText w:val="▪"/>
+      <w:lvlJc w:val="left"/>
+      <w:pPr>
+        <w:tabs>
+          <w:tab w:val="num" w:pos="2520"/>
+        </w:tabs>
+        <w:ind w:left="2520" w:hanging="360"/>
+      </w:pPr>
+      <w:rPr>
+        <w:rFonts w:ascii="OpenSymbol" w:hAnsi="OpenSymbol" w:cs="OpenSymbol" w:hint="default"/>
+      </w:rPr>
+    </w:lvl>
+    <w:lvl w:ilvl="6">
+      <w:start w:val="1"/>
+      <w:numFmt w:val="bullet"/>
+      <w:lvlText w:val=""/>
+      <w:lvlJc w:val="left"/>
+      <w:pPr>
+        <w:tabs>
+          <w:tab w:val="num" w:pos="2880"/>
+        </w:tabs>
+        <w:ind w:left="2880" w:hanging="360"/>
+      </w:pPr>
+      <w:rPr>
+        <w:rFonts w:ascii="Symbol" w:hAnsi="Symbol" w:cs="Symbol" w:hint="default"/>
+      </w:rPr>
+    </w:lvl>
+    <w:lvl w:ilvl="7">
+      <w:start w:val="1"/>
+      <w:numFmt w:val="bullet"/>
+      <w:lvlText w:val="◦"/>
+      <w:lvlJc w:val="left"/>
+      <w:pPr>
+        <w:tabs>
+          <w:tab w:val="num" w:pos="3240"/>
+        </w:tabs>
+        <w:ind w:left="3240" w:hanging="360"/>
+      </w:pPr>
+      <w:rPr>
+        <w:rFonts w:ascii="OpenSymbol" w:hAnsi="OpenSymbol" w:cs="OpenSymbol" w:hint="default"/>
+      </w:rPr>
+    </w:lvl>
+    <w:lvl w:ilvl="8">
+      <w:start w:val="1"/>
+      <w:numFmt w:val="bullet"/>
+      <w:lvlText w:val="▪"/>
+      <w:lvlJc w:val="left"/>
+      <w:pPr>
+        <w:tabs>
+          <w:tab w:val="num" w:pos="3600"/>
+        </w:tabs>
+        <w:ind w:left="3600" w:hanging="360"/>
+      </w:pPr>
+      <w:rPr>
+        <w:rFonts w:ascii="OpenSymbol" w:hAnsi="OpenSymbol" w:cs="OpenSymbol" w:hint="default"/>
+      </w:rPr>
+    </w:lvl>
+  </w:abstractNum>
+  <w:abstractNum w:abstractNumId="28">
     <w:lvl w:ilvl="0">
       <w:start w:val="1"/>
       <w:numFmt w:val="none"/>
@@ -9188,6 +10865,12 @@
   </w:num>
   <w:num w:numId="26">
     <w:abstractNumId w:val="26"/>
+  </w:num>
+  <w:num w:numId="27">
+    <w:abstractNumId w:val="27"/>
+  </w:num>
+  <w:num w:numId="28">
+    <w:abstractNumId w:val="28"/>
   </w:num>
 </w:numbering>
 </file>

</xml_diff>

<commit_message>
Refactoring 5 | Sistemati printk e stampa pid
</commit_message>
<xml_diff>
--- a/relazione.docx
+++ b/relazione.docx
@@ -13,7 +13,7 @@
       </w:pPr>
       <w:sdt>
         <w:sdtPr>
-          <w:id w:val="570034448"/>
+          <w:id w:val="1198402312"/>
           <w:placeholder>
             <w:docPart w:val="0AAE714EEBD445B6A4AAABA245504C9F"/>
           </w:placeholder>
@@ -33,7 +33,7 @@
       </w:pPr>
       <w:sdt>
         <w:sdtPr>
-          <w:id w:val="1795958913"/>
+          <w:id w:val="1807245336"/>
           <w:placeholder>
             <w:docPart w:val="8F3FD0E895D440E8B7C34D3D37B7827A"/>
           </w:placeholder>
@@ -63,7 +63,7 @@
       </w:pPr>
       <w:sdt>
         <w:sdtPr>
-          <w:id w:val="1398226195"/>
+          <w:id w:val="1764383127"/>
           <w:placeholder>
             <w:docPart w:val="A8669E50EE714E94A198D644FF850554"/>
           </w:placeholder>
@@ -286,11 +286,7 @@
       </w:pPr>
       <w:r>
         <w:rPr/>
-        <w:t xml:space="preserve">Strutture Dati </w:t>
-      </w:r>
-      <w:r>
-        <w:rPr/>
-        <w:t>e Parametri</w:t>
+        <w:t>Strutture Dati e Parametri</w:t>
       </w:r>
     </w:p>
     <w:p>
@@ -301,15 +297,7 @@
       </w:pPr>
       <w:r>
         <w:rPr/>
-        <w:t>In questa sezione descriviamo</w:t>
-      </w:r>
-      <w:r>
-        <w:rPr/>
-        <w:t xml:space="preserve"> le strutture dati utilizzate per rappresentare i principali componenti del modulo. </w:t>
-      </w:r>
-      <w:r>
-        <w:rPr/>
-        <w:t>L’effettivo utilizzo di tali strutture e come sono implementate le operazioni sui dispositivi verranno analizzate nelle sezioni successive del documento.</w:t>
+        <w:t>In questa sezione descriviamo le strutture dati utilizzate per rappresentare i principali componenti del modulo. L’effettivo utilizzo di tali strutture e come sono implementate le operazioni sui dispositivi verranno analizzate nelle sezioni successive del documento.</w:t>
       </w:r>
     </w:p>
     <w:p>
@@ -343,11 +331,7 @@
       </w:r>
       <w:r>
         <w:rPr/>
-        <w:t xml:space="preserve">: </w:t>
-      </w:r>
-      <w:r>
-        <w:rPr/>
-        <w:t xml:space="preserve">il contenuto di ogni scrittura viene salvato in un nuovo </w:t>
+        <w:t xml:space="preserve">: il contenuto di ogni scrittura viene salvato in un nuovo </w:t>
       </w:r>
       <w:r>
         <w:rPr>
@@ -415,7 +399,7 @@
                           <w:p>
                             <w:pPr>
                               <w:pStyle w:val="Contenutocornice"/>
-                              <w:overflowPunct w:val="true"/>
+                              <w:overflowPunct w:val="false"/>
                               <w:spacing w:lineRule="auto" w:line="240" w:before="0" w:after="0"/>
                               <w:jc w:val="left"/>
                               <w:rPr>
@@ -492,7 +476,7 @@
                           <w:p>
                             <w:pPr>
                               <w:pStyle w:val="Contenutocornice"/>
-                              <w:overflowPunct w:val="true"/>
+                              <w:overflowPunct w:val="false"/>
                               <w:spacing w:lineRule="auto" w:line="240" w:before="0" w:after="0"/>
                               <w:jc w:val="left"/>
                               <w:rPr>
@@ -536,7 +520,7 @@
                           <w:p>
                             <w:pPr>
                               <w:pStyle w:val="Contenutocornice"/>
-                              <w:overflowPunct w:val="true"/>
+                              <w:overflowPunct w:val="false"/>
                               <w:spacing w:lineRule="auto" w:line="240" w:before="0" w:after="0"/>
                               <w:jc w:val="left"/>
                               <w:rPr>
@@ -580,7 +564,7 @@
                           <w:p>
                             <w:pPr>
                               <w:pStyle w:val="Contenutocornice"/>
-                              <w:overflowPunct w:val="true"/>
+                              <w:overflowPunct w:val="false"/>
                               <w:spacing w:lineRule="auto" w:line="240" w:before="0" w:after="0"/>
                               <w:jc w:val="left"/>
                               <w:rPr>
@@ -646,7 +630,7 @@
                           <w:p>
                             <w:pPr>
                               <w:pStyle w:val="Contenutocornice"/>
-                              <w:overflowPunct w:val="true"/>
+                              <w:overflowPunct w:val="false"/>
                               <w:spacing w:lineRule="auto" w:line="240" w:before="0" w:after="0"/>
                               <w:jc w:val="left"/>
                               <w:rPr>
@@ -690,7 +674,7 @@
                           <w:p>
                             <w:pPr>
                               <w:pStyle w:val="Contenutocornice"/>
-                              <w:overflowPunct w:val="true"/>
+                              <w:overflowPunct w:val="false"/>
                               <w:spacing w:lineRule="auto" w:line="240" w:before="0" w:after="0"/>
                               <w:jc w:val="left"/>
                               <w:rPr>
@@ -730,7 +714,7 @@
                     <w:p>
                       <w:pPr>
                         <w:pStyle w:val="Contenutocornice"/>
-                        <w:overflowPunct w:val="true"/>
+                        <w:overflowPunct w:val="false"/>
                         <w:spacing w:lineRule="auto" w:line="240" w:before="0" w:after="0"/>
                         <w:jc w:val="left"/>
                         <w:rPr>
@@ -807,7 +791,7 @@
                     <w:p>
                       <w:pPr>
                         <w:pStyle w:val="Contenutocornice"/>
-                        <w:overflowPunct w:val="true"/>
+                        <w:overflowPunct w:val="false"/>
                         <w:spacing w:lineRule="auto" w:line="240" w:before="0" w:after="0"/>
                         <w:jc w:val="left"/>
                         <w:rPr>
@@ -851,7 +835,7 @@
                     <w:p>
                       <w:pPr>
                         <w:pStyle w:val="Contenutocornice"/>
-                        <w:overflowPunct w:val="true"/>
+                        <w:overflowPunct w:val="false"/>
                         <w:spacing w:lineRule="auto" w:line="240" w:before="0" w:after="0"/>
                         <w:jc w:val="left"/>
                         <w:rPr>
@@ -895,7 +879,7 @@
                     <w:p>
                       <w:pPr>
                         <w:pStyle w:val="Contenutocornice"/>
-                        <w:overflowPunct w:val="true"/>
+                        <w:overflowPunct w:val="false"/>
                         <w:spacing w:lineRule="auto" w:line="240" w:before="0" w:after="0"/>
                         <w:jc w:val="left"/>
                         <w:rPr>
@@ -961,7 +945,7 @@
                     <w:p>
                       <w:pPr>
                         <w:pStyle w:val="Contenutocornice"/>
-                        <w:overflowPunct w:val="true"/>
+                        <w:overflowPunct w:val="false"/>
                         <w:spacing w:lineRule="auto" w:line="240" w:before="0" w:after="0"/>
                         <w:jc w:val="left"/>
                         <w:rPr>
@@ -1005,7 +989,7 @@
                     <w:p>
                       <w:pPr>
                         <w:pStyle w:val="Contenutocornice"/>
-                        <w:overflowPunct w:val="true"/>
+                        <w:overflowPunct w:val="false"/>
                         <w:spacing w:lineRule="auto" w:line="240" w:before="0" w:after="0"/>
                         <w:jc w:val="left"/>
                         <w:rPr>
@@ -1231,7 +1215,7 @@
                           <w:p>
                             <w:pPr>
                               <w:pStyle w:val="Contenutocornice"/>
-                              <w:overflowPunct w:val="true"/>
+                              <w:overflowPunct w:val="false"/>
                               <w:spacing w:lineRule="auto" w:line="240" w:before="0" w:after="0"/>
                               <w:jc w:val="left"/>
                               <w:rPr>
@@ -1308,7 +1292,7 @@
                           <w:p>
                             <w:pPr>
                               <w:pStyle w:val="Contenutocornice"/>
-                              <w:overflowPunct w:val="true"/>
+                              <w:overflowPunct w:val="false"/>
                               <w:spacing w:lineRule="auto" w:line="240" w:before="0" w:after="0"/>
                               <w:jc w:val="left"/>
                               <w:rPr>
@@ -1352,7 +1336,7 @@
                           <w:p>
                             <w:pPr>
                               <w:pStyle w:val="Contenutocornice"/>
-                              <w:overflowPunct w:val="true"/>
+                              <w:overflowPunct w:val="false"/>
                               <w:spacing w:lineRule="auto" w:line="240" w:before="0" w:after="0"/>
                               <w:jc w:val="left"/>
                               <w:rPr>
@@ -1385,7 +1369,7 @@
                           <w:p>
                             <w:pPr>
                               <w:pStyle w:val="Contenutocornice"/>
-                              <w:overflowPunct w:val="true"/>
+                              <w:overflowPunct w:val="false"/>
                               <w:spacing w:lineRule="auto" w:line="240" w:before="0" w:after="0"/>
                               <w:jc w:val="left"/>
                               <w:rPr>
@@ -1425,7 +1409,7 @@
                     <w:p>
                       <w:pPr>
                         <w:pStyle w:val="Contenutocornice"/>
-                        <w:overflowPunct w:val="true"/>
+                        <w:overflowPunct w:val="false"/>
                         <w:spacing w:lineRule="auto" w:line="240" w:before="0" w:after="0"/>
                         <w:jc w:val="left"/>
                         <w:rPr>
@@ -1502,7 +1486,7 @@
                     <w:p>
                       <w:pPr>
                         <w:pStyle w:val="Contenutocornice"/>
-                        <w:overflowPunct w:val="true"/>
+                        <w:overflowPunct w:val="false"/>
                         <w:spacing w:lineRule="auto" w:line="240" w:before="0" w:after="0"/>
                         <w:jc w:val="left"/>
                         <w:rPr>
@@ -1546,7 +1530,7 @@
                     <w:p>
                       <w:pPr>
                         <w:pStyle w:val="Contenutocornice"/>
-                        <w:overflowPunct w:val="true"/>
+                        <w:overflowPunct w:val="false"/>
                         <w:spacing w:lineRule="auto" w:line="240" w:before="0" w:after="0"/>
                         <w:jc w:val="left"/>
                         <w:rPr>
@@ -1579,7 +1563,7 @@
                     <w:p>
                       <w:pPr>
                         <w:pStyle w:val="Contenutocornice"/>
-                        <w:overflowPunct w:val="true"/>
+                        <w:overflowPunct w:val="false"/>
                         <w:spacing w:lineRule="auto" w:line="240" w:before="0" w:after="0"/>
                         <w:jc w:val="left"/>
                         <w:rPr>
@@ -1640,11 +1624,7 @@
       </w:r>
       <w:r>
         <w:rPr/>
-        <w:t xml:space="preserve">, e viene aggiornata a seguito di ogni scrittura e lettura su uno dei due flussi di priorità. </w:t>
-      </w:r>
-      <w:r>
-        <w:rPr/>
-        <w:t xml:space="preserve">Questo campo è fondamentale nelle </w:t>
+        <w:t xml:space="preserve">, e viene aggiornata a seguito di ogni scrittura e lettura su uno dei due flussi di priorità. Questo campo è fondamentale nelle </w:t>
       </w:r>
       <w:r>
         <w:rPr>
@@ -1677,11 +1657,7 @@
       </w:r>
       <w:r>
         <w:rPr/>
-        <w:t xml:space="preserve">: mantiene i dati scritti sui flussi ad alta e bassa priorità, ed i relativi metadati per la gestione dei blocchi. </w:t>
-      </w:r>
-      <w:r>
-        <w:rPr/>
-        <w:t>Si mantengono due strutture distinte in modo da poter operare in parallelo sui due flussi di priorità</w:t>
+        <w:t>: mantiene i dati scritti sui flussi ad alta e bassa priorità, ed i relativi metadati per la gestione dei blocchi. Si mantengono due strutture distinte in modo da poter operare in parallelo sui due flussi di priorità</w:t>
       </w:r>
     </w:p>
     <w:p>
@@ -1699,19 +1675,7 @@
         <w:rPr>
           <w:rStyle w:val="Codice"/>
         </w:rPr>
-        <w:t>priority_flow[</w:t>
-      </w:r>
-      <w:r>
-        <w:rPr>
-          <w:rStyle w:val="Codice"/>
-        </w:rPr>
-        <w:t>0</w:t>
-      </w:r>
-      <w:r>
-        <w:rPr>
-          <w:rStyle w:val="Codice"/>
-        </w:rPr>
-        <w:t>]</w:t>
+        <w:t>priority_flow[0]</w:t>
       </w:r>
       <w:r>
         <w:rPr/>
@@ -1733,19 +1697,7 @@
         <w:rPr>
           <w:rStyle w:val="Codice"/>
         </w:rPr>
-        <w:t>priority_flow[</w:t>
-      </w:r>
-      <w:r>
-        <w:rPr>
-          <w:rStyle w:val="Codice"/>
-        </w:rPr>
-        <w:t>1</w:t>
-      </w:r>
-      <w:r>
-        <w:rPr>
-          <w:rStyle w:val="Codice"/>
-        </w:rPr>
-        <w:t>]</w:t>
+        <w:t>priority_flow[1]</w:t>
       </w:r>
       <w:r>
         <w:rPr/>
@@ -1831,7 +1783,7 @@
                           <w:p>
                             <w:pPr>
                               <w:pStyle w:val="Contenutocornice"/>
-                              <w:overflowPunct w:val="true"/>
+                              <w:overflowPunct w:val="false"/>
                               <w:spacing w:lineRule="auto" w:line="240" w:before="0" w:after="0"/>
                               <w:jc w:val="left"/>
                               <w:rPr>
@@ -1908,7 +1860,7 @@
                           <w:p>
                             <w:pPr>
                               <w:pStyle w:val="Contenutocornice"/>
-                              <w:overflowPunct w:val="true"/>
+                              <w:overflowPunct w:val="false"/>
                               <w:spacing w:lineRule="auto" w:line="240" w:before="0" w:after="0"/>
                               <w:jc w:val="left"/>
                               <w:rPr/>
@@ -1972,7 +1924,7 @@
                           <w:p>
                             <w:pPr>
                               <w:pStyle w:val="Contenutocornice"/>
-                              <w:overflowPunct w:val="true"/>
+                              <w:overflowPunct w:val="false"/>
                               <w:spacing w:lineRule="auto" w:line="240" w:before="0" w:after="0"/>
                               <w:jc w:val="left"/>
                               <w:rPr/>
@@ -2003,7 +1955,7 @@
                           <w:p>
                             <w:pPr>
                               <w:pStyle w:val="Contenutocornice"/>
-                              <w:overflowPunct w:val="true"/>
+                              <w:overflowPunct w:val="false"/>
                               <w:spacing w:lineRule="auto" w:line="240" w:before="0" w:after="0"/>
                               <w:jc w:val="left"/>
                               <w:rPr/>
@@ -2034,7 +1986,7 @@
                           <w:p>
                             <w:pPr>
                               <w:pStyle w:val="Contenutocornice"/>
-                              <w:overflowPunct w:val="true"/>
+                              <w:overflowPunct w:val="false"/>
                               <w:spacing w:lineRule="auto" w:line="240" w:before="0" w:after="0"/>
                               <w:jc w:val="left"/>
                               <w:rPr/>
@@ -2065,7 +2017,7 @@
                           <w:p>
                             <w:pPr>
                               <w:pStyle w:val="Contenutocornice"/>
-                              <w:overflowPunct w:val="true"/>
+                              <w:overflowPunct w:val="false"/>
                               <w:spacing w:lineRule="auto" w:line="240" w:before="0" w:after="0"/>
                               <w:jc w:val="left"/>
                               <w:rPr>
@@ -2105,7 +2057,7 @@
                     <w:p>
                       <w:pPr>
                         <w:pStyle w:val="Contenutocornice"/>
-                        <w:overflowPunct w:val="true"/>
+                        <w:overflowPunct w:val="false"/>
                         <w:spacing w:lineRule="auto" w:line="240" w:before="0" w:after="0"/>
                         <w:jc w:val="left"/>
                         <w:rPr>
@@ -2182,7 +2134,7 @@
                     <w:p>
                       <w:pPr>
                         <w:pStyle w:val="Contenutocornice"/>
-                        <w:overflowPunct w:val="true"/>
+                        <w:overflowPunct w:val="false"/>
                         <w:spacing w:lineRule="auto" w:line="240" w:before="0" w:after="0"/>
                         <w:jc w:val="left"/>
                         <w:rPr/>
@@ -2246,7 +2198,7 @@
                     <w:p>
                       <w:pPr>
                         <w:pStyle w:val="Contenutocornice"/>
-                        <w:overflowPunct w:val="true"/>
+                        <w:overflowPunct w:val="false"/>
                         <w:spacing w:lineRule="auto" w:line="240" w:before="0" w:after="0"/>
                         <w:jc w:val="left"/>
                         <w:rPr/>
@@ -2277,7 +2229,7 @@
                     <w:p>
                       <w:pPr>
                         <w:pStyle w:val="Contenutocornice"/>
-                        <w:overflowPunct w:val="true"/>
+                        <w:overflowPunct w:val="false"/>
                         <w:spacing w:lineRule="auto" w:line="240" w:before="0" w:after="0"/>
                         <w:jc w:val="left"/>
                         <w:rPr/>
@@ -2308,7 +2260,7 @@
                     <w:p>
                       <w:pPr>
                         <w:pStyle w:val="Contenutocornice"/>
-                        <w:overflowPunct w:val="true"/>
+                        <w:overflowPunct w:val="false"/>
                         <w:spacing w:lineRule="auto" w:line="240" w:before="0" w:after="0"/>
                         <w:jc w:val="left"/>
                         <w:rPr/>
@@ -2339,7 +2291,7 @@
                     <w:p>
                       <w:pPr>
                         <w:pStyle w:val="Contenutocornice"/>
-                        <w:overflowPunct w:val="true"/>
+                        <w:overflowPunct w:val="false"/>
                         <w:spacing w:lineRule="auto" w:line="240" w:before="0" w:after="0"/>
                         <w:jc w:val="left"/>
                         <w:rPr>
@@ -2374,35 +2326,7 @@
       </w:r>
       <w:r>
         <w:rPr/>
-        <w:t xml:space="preserve">: mutex che permette di sincronizzare le operazioni di lettura e scrittura sul </w:t>
-      </w:r>
-      <w:r>
-        <w:rPr/>
-        <w:t>flusso</w:t>
-      </w:r>
-      <w:r>
-        <w:rPr/>
-        <w:t xml:space="preserve">. Il driver può essere utilizzato anche su sessioni di I/O differenti, </w:t>
-      </w:r>
-      <w:r>
-        <w:rPr/>
-        <w:t xml:space="preserve">ed </w:t>
-      </w:r>
-      <w:r>
-        <w:rPr/>
-        <w:t xml:space="preserve">è necessario </w:t>
-      </w:r>
-      <w:r>
-        <w:rPr/>
-        <w:t xml:space="preserve">quindi </w:t>
-      </w:r>
-      <w:r>
-        <w:rPr/>
-        <w:t xml:space="preserve">gestire la concorrenza sul singolo device file </w:t>
-      </w:r>
-      <w:r>
-        <w:rPr/>
-        <w:t>per evitare che un solo thread per volta possa operare in lettura/scrittura.</w:t>
+        <w:t>: mutex che permette di sincronizzare le operazioni di lettura e scrittura sul flusso. Il driver può essere utilizzato anche su sessioni di I/O differenti, ed è necessario quindi gestire la concorrenza sul singolo device file per evitare che un solo thread per volta possa operare in lettura/scrittura.</w:t>
       </w:r>
     </w:p>
     <w:p>
@@ -2593,7 +2517,7 @@
                           <w:p>
                             <w:pPr>
                               <w:pStyle w:val="Contenutocornice"/>
-                              <w:overflowPunct w:val="true"/>
+                              <w:overflowPunct w:val="false"/>
                               <w:spacing w:lineRule="auto" w:line="240" w:before="0" w:after="0"/>
                               <w:jc w:val="left"/>
                               <w:rPr>
@@ -2670,7 +2594,7 @@
                           <w:p>
                             <w:pPr>
                               <w:pStyle w:val="Contenutocornice"/>
-                              <w:overflowPunct w:val="true"/>
+                              <w:overflowPunct w:val="false"/>
                               <w:spacing w:lineRule="auto" w:line="240" w:before="0" w:after="0"/>
                               <w:jc w:val="left"/>
                               <w:rPr>
@@ -2714,7 +2638,7 @@
                           <w:p>
                             <w:pPr>
                               <w:pStyle w:val="Contenutocornice"/>
-                              <w:overflowPunct w:val="true"/>
+                              <w:overflowPunct w:val="false"/>
                               <w:spacing w:lineRule="auto" w:line="240" w:before="0" w:after="0"/>
                               <w:jc w:val="left"/>
                               <w:rPr>
@@ -2758,7 +2682,7 @@
                           <w:p>
                             <w:pPr>
                               <w:pStyle w:val="Contenutocornice"/>
-                              <w:overflowPunct w:val="true"/>
+                              <w:overflowPunct w:val="false"/>
                               <w:spacing w:lineRule="auto" w:line="240" w:before="0" w:after="0"/>
                               <w:jc w:val="left"/>
                               <w:rPr>
@@ -2802,7 +2726,7 @@
                           <w:p>
                             <w:pPr>
                               <w:pStyle w:val="Contenutocornice"/>
-                              <w:overflowPunct w:val="true"/>
+                              <w:overflowPunct w:val="false"/>
                               <w:spacing w:lineRule="auto" w:line="240" w:before="0" w:after="0"/>
                               <w:jc w:val="left"/>
                               <w:rPr>
@@ -2842,7 +2766,7 @@
                     <w:p>
                       <w:pPr>
                         <w:pStyle w:val="Contenutocornice"/>
-                        <w:overflowPunct w:val="true"/>
+                        <w:overflowPunct w:val="false"/>
                         <w:spacing w:lineRule="auto" w:line="240" w:before="0" w:after="0"/>
                         <w:jc w:val="left"/>
                         <w:rPr>
@@ -2919,7 +2843,7 @@
                     <w:p>
                       <w:pPr>
                         <w:pStyle w:val="Contenutocornice"/>
-                        <w:overflowPunct w:val="true"/>
+                        <w:overflowPunct w:val="false"/>
                         <w:spacing w:lineRule="auto" w:line="240" w:before="0" w:after="0"/>
                         <w:jc w:val="left"/>
                         <w:rPr>
@@ -2963,7 +2887,7 @@
                     <w:p>
                       <w:pPr>
                         <w:pStyle w:val="Contenutocornice"/>
-                        <w:overflowPunct w:val="true"/>
+                        <w:overflowPunct w:val="false"/>
                         <w:spacing w:lineRule="auto" w:line="240" w:before="0" w:after="0"/>
                         <w:jc w:val="left"/>
                         <w:rPr>
@@ -3007,7 +2931,7 @@
                     <w:p>
                       <w:pPr>
                         <w:pStyle w:val="Contenutocornice"/>
-                        <w:overflowPunct w:val="true"/>
+                        <w:overflowPunct w:val="false"/>
                         <w:spacing w:lineRule="auto" w:line="240" w:before="0" w:after="0"/>
                         <w:jc w:val="left"/>
                         <w:rPr>
@@ -3051,7 +2975,7 @@
                     <w:p>
                       <w:pPr>
                         <w:pStyle w:val="Contenutocornice"/>
-                        <w:overflowPunct w:val="true"/>
+                        <w:overflowPunct w:val="false"/>
                         <w:spacing w:lineRule="auto" w:line="240" w:before="0" w:after="0"/>
                         <w:jc w:val="left"/>
                         <w:rPr>
@@ -3261,15 +3185,7 @@
       </w:r>
       <w:r>
         <w:rPr/>
-        <w:t xml:space="preserve">, che </w:t>
-      </w:r>
-      <w:r>
-        <w:rPr/>
-        <w:t xml:space="preserve">contiene </w:t>
-      </w:r>
-      <w:r>
-        <w:rPr/>
-        <w:t xml:space="preserve">la </w:t>
+        <w:t xml:space="preserve">, che contiene la </w:t>
       </w:r>
       <w:r>
         <w:rPr>
@@ -3279,27 +3195,7 @@
       </w:r>
       <w:r>
         <w:rPr/>
-        <w:t xml:space="preserve"> </w:t>
-      </w:r>
-      <w:r>
-        <w:rPr/>
-        <w:t>del</w:t>
-      </w:r>
-      <w:r>
-        <w:rPr/>
-        <w:t xml:space="preserve"> lavoro schedulato </w:t>
-      </w:r>
-      <w:r>
-        <w:rPr/>
-        <w:t xml:space="preserve">e </w:t>
-      </w:r>
-      <w:r>
-        <w:rPr/>
-        <w:t xml:space="preserve">altre informazioni sulla scrittura. </w:t>
-      </w:r>
-      <w:r>
-        <w:rPr/>
-        <w:t xml:space="preserve">Quando la scrittura viene schedulata si può risalire dalla </w:t>
+        <w:t xml:space="preserve"> del lavoro schedulato e altre informazioni sulla scrittura. Quando la scrittura viene schedulata si può risalire dalla </w:t>
       </w:r>
       <w:r>
         <w:rPr>
@@ -3319,11 +3215,7 @@
       </w:r>
       <w:r>
         <w:rPr/>
-        <w:t xml:space="preserve"> </w:t>
-      </w:r>
-      <w:r>
-        <w:rPr/>
-        <w:t xml:space="preserve">tramite </w:t>
+        <w:t xml:space="preserve"> tramite </w:t>
       </w:r>
       <w:r>
         <w:rPr>
@@ -3391,7 +3283,7 @@
                           <w:p>
                             <w:pPr>
                               <w:pStyle w:val="Contenutocornice"/>
-                              <w:overflowPunct w:val="true"/>
+                              <w:overflowPunct w:val="false"/>
                               <w:spacing w:lineRule="auto" w:line="240" w:before="0" w:after="0"/>
                               <w:jc w:val="left"/>
                               <w:rPr>
@@ -3468,7 +3360,7 @@
                           <w:p>
                             <w:pPr>
                               <w:pStyle w:val="Contenutocornice"/>
-                              <w:overflowPunct w:val="true"/>
+                              <w:overflowPunct w:val="false"/>
                               <w:spacing w:lineRule="auto" w:line="240" w:before="0" w:after="0"/>
                               <w:jc w:val="left"/>
                               <w:rPr>
@@ -3534,7 +3426,7 @@
                           <w:p>
                             <w:pPr>
                               <w:pStyle w:val="Contenutocornice"/>
-                              <w:overflowPunct w:val="true"/>
+                              <w:overflowPunct w:val="false"/>
                               <w:spacing w:lineRule="auto" w:line="240" w:before="0" w:after="0"/>
                               <w:jc w:val="left"/>
                               <w:rPr>
@@ -3578,7 +3470,7 @@
                           <w:p>
                             <w:pPr>
                               <w:pStyle w:val="Contenutocornice"/>
-                              <w:overflowPunct w:val="true"/>
+                              <w:overflowPunct w:val="false"/>
                               <w:spacing w:lineRule="auto" w:line="240" w:before="0" w:after="0"/>
                               <w:jc w:val="left"/>
                               <w:rPr>
@@ -3622,7 +3514,7 @@
                           <w:p>
                             <w:pPr>
                               <w:pStyle w:val="Contenutocornice"/>
-                              <w:overflowPunct w:val="true"/>
+                              <w:overflowPunct w:val="false"/>
                               <w:spacing w:lineRule="auto" w:line="240" w:before="0" w:after="0"/>
                               <w:jc w:val="left"/>
                               <w:rPr>
@@ -3655,7 +3547,7 @@
                           <w:p>
                             <w:pPr>
                               <w:pStyle w:val="Contenutocornice"/>
-                              <w:overflowPunct w:val="true"/>
+                              <w:overflowPunct w:val="false"/>
                               <w:spacing w:lineRule="auto" w:line="240" w:before="0" w:after="0"/>
                               <w:jc w:val="left"/>
                               <w:rPr>
@@ -3721,7 +3613,7 @@
                           <w:p>
                             <w:pPr>
                               <w:pStyle w:val="Contenutocornice"/>
-                              <w:overflowPunct w:val="true"/>
+                              <w:overflowPunct w:val="false"/>
                               <w:spacing w:lineRule="auto" w:line="240" w:before="0" w:after="0"/>
                               <w:jc w:val="left"/>
                               <w:rPr>
@@ -3761,7 +3653,7 @@
                     <w:p>
                       <w:pPr>
                         <w:pStyle w:val="Contenutocornice"/>
-                        <w:overflowPunct w:val="true"/>
+                        <w:overflowPunct w:val="false"/>
                         <w:spacing w:lineRule="auto" w:line="240" w:before="0" w:after="0"/>
                         <w:jc w:val="left"/>
                         <w:rPr>
@@ -3838,7 +3730,7 @@
                     <w:p>
                       <w:pPr>
                         <w:pStyle w:val="Contenutocornice"/>
-                        <w:overflowPunct w:val="true"/>
+                        <w:overflowPunct w:val="false"/>
                         <w:spacing w:lineRule="auto" w:line="240" w:before="0" w:after="0"/>
                         <w:jc w:val="left"/>
                         <w:rPr>
@@ -3904,7 +3796,7 @@
                     <w:p>
                       <w:pPr>
                         <w:pStyle w:val="Contenutocornice"/>
-                        <w:overflowPunct w:val="true"/>
+                        <w:overflowPunct w:val="false"/>
                         <w:spacing w:lineRule="auto" w:line="240" w:before="0" w:after="0"/>
                         <w:jc w:val="left"/>
                         <w:rPr>
@@ -3948,7 +3840,7 @@
                     <w:p>
                       <w:pPr>
                         <w:pStyle w:val="Contenutocornice"/>
-                        <w:overflowPunct w:val="true"/>
+                        <w:overflowPunct w:val="false"/>
                         <w:spacing w:lineRule="auto" w:line="240" w:before="0" w:after="0"/>
                         <w:jc w:val="left"/>
                         <w:rPr>
@@ -3992,7 +3884,7 @@
                     <w:p>
                       <w:pPr>
                         <w:pStyle w:val="Contenutocornice"/>
-                        <w:overflowPunct w:val="true"/>
+                        <w:overflowPunct w:val="false"/>
                         <w:spacing w:lineRule="auto" w:line="240" w:before="0" w:after="0"/>
                         <w:jc w:val="left"/>
                         <w:rPr>
@@ -4025,7 +3917,7 @@
                     <w:p>
                       <w:pPr>
                         <w:pStyle w:val="Contenutocornice"/>
-                        <w:overflowPunct w:val="true"/>
+                        <w:overflowPunct w:val="false"/>
                         <w:spacing w:lineRule="auto" w:line="240" w:before="0" w:after="0"/>
                         <w:jc w:val="left"/>
                         <w:rPr>
@@ -4091,7 +3983,7 @@
                     <w:p>
                       <w:pPr>
                         <w:pStyle w:val="Contenutocornice"/>
-                        <w:overflowPunct w:val="true"/>
+                        <w:overflowPunct w:val="false"/>
                         <w:spacing w:lineRule="auto" w:line="240" w:before="0" w:after="0"/>
                         <w:jc w:val="left"/>
                         <w:rPr>
@@ -4265,11 +4157,7 @@
       </w:pPr>
       <w:r>
         <w:rPr/>
-        <w:t xml:space="preserve">Il modulo deve esporre diversi parametri tramite VFS </w:t>
-      </w:r>
-      <w:r>
-        <w:rPr/>
-        <w:t xml:space="preserve">per mantere lo stato di un dispositivo. Tali parametri sono stati dichiarati tramite module_param_array, definendo così un array di </w:t>
+        <w:t xml:space="preserve">Il modulo deve esporre diversi parametri tramite VFS per mantere lo stato di un dispositivo. Tali parametri sono stati dichiarati tramite module_param_array, definendo così un array di </w:t>
       </w:r>
       <w:r>
         <w:rPr>
@@ -4300,11 +4188,7 @@
       </w:r>
       <w:r>
         <w:rPr/>
-        <w:t xml:space="preserve">: </w:t>
-      </w:r>
-      <w:r>
-        <w:rPr/>
-        <w:t>specifica nell’elemento i-esimo se il device con minor i è abilitato oppure disabilitato.</w:t>
+        <w:t>: specifica nell’elemento i-esimo se il device con minor i è abilitato oppure disabilitato.</w:t>
       </w:r>
     </w:p>
     <w:p>
@@ -4325,19 +4209,7 @@
       </w:r>
       <w:r>
         <w:rPr/>
-        <w:t>:</w:t>
-      </w:r>
-      <w:r>
-        <w:rPr/>
-        <w:t xml:space="preserve"> </w:t>
-      </w:r>
-      <w:r>
-        <w:rPr/>
-        <w:t xml:space="preserve">il dispositivo i-esimo è disabilitato e non </w:t>
-      </w:r>
-      <w:r>
-        <w:rPr/>
-        <w:t>è possibile aprire delle sessioni verso il device file.</w:t>
+        <w:t>: il dispositivo i-esimo è disabilitato e non è possibile aprire delle sessioni verso il device file.</w:t>
       </w:r>
     </w:p>
     <w:p>
@@ -4358,19 +4230,7 @@
       </w:r>
       <w:r>
         <w:rPr/>
-        <w:t>:</w:t>
-      </w:r>
-      <w:r>
-        <w:rPr/>
-        <w:t xml:space="preserve"> </w:t>
-      </w:r>
-      <w:r>
-        <w:rPr/>
-        <w:t xml:space="preserve">il dispositivo i-esimo è abilitato ed </w:t>
-      </w:r>
-      <w:r>
-        <w:rPr/>
-        <w:t>è possibile aprire delle sessioni verso il device file.</w:t>
+        <w:t>: il dispositivo i-esimo è abilitato ed è possibile aprire delle sessioni verso il device file.</w:t>
       </w:r>
     </w:p>
     <w:p>
@@ -4401,27 +4261,7 @@
       </w:r>
       <w:r>
         <w:rPr/>
-        <w:t xml:space="preserve">: </w:t>
-      </w:r>
-      <w:r>
-        <w:rPr/>
-        <w:t xml:space="preserve">specificano nell’elemento i-esimo il numero di bytes disponibili per la lettura sui </w:t>
-      </w:r>
-      <w:r>
-        <w:rPr/>
-        <w:t xml:space="preserve">due flussi di priorità. </w:t>
-      </w:r>
-      <w:r>
-        <w:rPr/>
-        <w:t xml:space="preserve">Il valore di questi parametri incrementati e </w:t>
-      </w:r>
-      <w:r>
-        <w:rPr/>
-        <w:t xml:space="preserve">decrementati </w:t>
-      </w:r>
-      <w:r>
-        <w:rPr/>
-        <w:t>a seguito di ogni operazione di read e write</w:t>
+        <w:t>: specificano nell’elemento i-esimo il numero di bytes disponibili per la lettura sui due flussi di priorità. Il valore di questi parametri incrementati e decrementati a seguito di ogni operazione di read e write</w:t>
       </w:r>
     </w:p>
     <w:p>
@@ -4452,31 +4292,7 @@
       </w:r>
       <w:r>
         <w:rPr/>
-        <w:t xml:space="preserve">: specificano nell’elemento i-esimo il </w:t>
-      </w:r>
-      <w:r>
-        <w:rPr/>
-        <w:t xml:space="preserve">numero di thread che sono in attesa per leggere o scrivere </w:t>
-      </w:r>
-      <w:r>
-        <w:rPr/>
-        <w:t>dati sui due flussi di priorità</w:t>
-      </w:r>
-      <w:r>
-        <w:rPr/>
-        <w:t xml:space="preserve">. </w:t>
-      </w:r>
-      <w:r>
-        <w:rPr/>
-        <w:t xml:space="preserve">Il valore di questi parametri viene incrementato di una unità ogni volta che un thread si mette in attesa del lock, e viene decrementato ogni volta che un thread acquisisce il lock </w:t>
-      </w:r>
-      <w:r>
-        <w:rPr/>
-        <w:t>o scade il suo timeout di attesa</w:t>
-      </w:r>
-      <w:r>
-        <w:rPr/>
-        <w:t>.</w:t>
+        <w:t>: specificano nell’elemento i-esimo il numero di thread che sono in attesa per leggere o scrivere dati sui due flussi di priorità. Il valore di questi parametri viene incrementato di una unità ogni volta che un thread si mette in attesa del lock, e viene decrementato ogni volta che un thread acquisisce il lock o scade il suo timeout di attesa.</w:t>
       </w:r>
     </w:p>
     <w:p>
@@ -4497,11 +4313,7 @@
       </w:r>
       <w:r>
         <w:rPr/>
-        <w:t xml:space="preserve">. </w:t>
-      </w:r>
-      <w:r>
-        <w:rPr/>
-        <w:t xml:space="preserve">Il parametro </w:t>
+        <w:t xml:space="preserve">. Il parametro </w:t>
       </w:r>
       <w:r>
         <w:rPr>
@@ -4538,13 +4350,7 @@
         <w:rPr>
           <w:rStyle w:val="Codice"/>
         </w:rPr>
-        <w:t>/sys/modules/multistream-driver/parameters/</w:t>
-      </w:r>
-      <w:r>
-        <w:rPr>
-          <w:rStyle w:val="Codice"/>
-        </w:rPr>
-        <w:t>device_enabling</w:t>
+        <w:t>/sys/modules/multistream-driver/parameters/device_enabling</w:t>
       </w:r>
       <w:r>
         <w:rPr/>
@@ -4636,7 +4442,11 @@
       </w:pPr>
       <w:r>
         <w:rPr/>
-        <w:t>Altre secondarie del Modulo</w:t>
+        <w:t>Funzioni</w:t>
+      </w:r>
+      <w:r>
+        <w:rPr/>
+        <w:t xml:space="preserve"> secondarie del Modulo</w:t>
       </w:r>
     </w:p>
     <w:p>
@@ -4756,15 +4566,7 @@
       </w:r>
       <w:r>
         <w:rPr/>
-        <w:t>.  In questa funzione viene inizializzato lo stato di tutti i 128 dispositivi, andando a settare i campi dell</w:t>
-      </w:r>
-      <w:r>
-        <w:rPr/>
-        <w:t>a</w:t>
-      </w:r>
-      <w:r>
-        <w:rPr/>
-        <w:t xml:space="preserve"> struttura </w:t>
+        <w:t xml:space="preserve">.  In questa funzione viene inizializzato lo stato di tutti i 128 dispositivi, andando a settare i campi della struttura </w:t>
       </w:r>
       <w:r>
         <w:rPr>
@@ -4774,11 +4576,7 @@
       </w:r>
       <w:r>
         <w:rPr/>
-        <w:t xml:space="preserve"> </w:t>
-      </w:r>
-      <w:r>
-        <w:rPr/>
-        <w:t xml:space="preserve">e dei relativi </w:t>
+        <w:t xml:space="preserve"> e dei relativi </w:t>
       </w:r>
       <w:r>
         <w:rPr>
@@ -4903,7 +4701,7 @@
                           <w:p>
                             <w:pPr>
                               <w:pStyle w:val="Contenutocornice"/>
-                              <w:overflowPunct w:val="true"/>
+                              <w:overflowPunct w:val="false"/>
                               <w:spacing w:lineRule="auto" w:line="240" w:before="0" w:after="0"/>
                               <w:jc w:val="left"/>
                               <w:rPr>
@@ -4980,7 +4778,7 @@
                           <w:p>
                             <w:pPr>
                               <w:pStyle w:val="Contenutocornice"/>
-                              <w:overflowPunct w:val="true"/>
+                              <w:overflowPunct w:val="false"/>
                               <w:spacing w:lineRule="auto" w:line="240" w:before="0" w:after="0"/>
                               <w:jc w:val="left"/>
                               <w:rPr>
@@ -5013,7 +4811,7 @@
                           <w:p>
                             <w:pPr>
                               <w:pStyle w:val="Contenutocornice"/>
-                              <w:overflowPunct w:val="true"/>
+                              <w:overflowPunct w:val="false"/>
                               <w:spacing w:lineRule="auto" w:line="240" w:before="0" w:after="0"/>
                               <w:jc w:val="left"/>
                               <w:rPr>
@@ -5046,7 +4844,7 @@
                           <w:p>
                             <w:pPr>
                               <w:pStyle w:val="Contenutocornice"/>
-                              <w:overflowPunct w:val="true"/>
+                              <w:overflowPunct w:val="false"/>
                               <w:spacing w:lineRule="auto" w:line="240" w:before="0" w:after="0"/>
                               <w:jc w:val="left"/>
                               <w:rPr>
@@ -5079,7 +4877,7 @@
                           <w:p>
                             <w:pPr>
                               <w:pStyle w:val="Contenutocornice"/>
-                              <w:overflowPunct w:val="true"/>
+                              <w:overflowPunct w:val="false"/>
                               <w:spacing w:lineRule="auto" w:line="240" w:before="0" w:after="0"/>
                               <w:jc w:val="left"/>
                               <w:rPr>
@@ -5112,7 +4910,7 @@
                           <w:p>
                             <w:pPr>
                               <w:pStyle w:val="Contenutocornice"/>
-                              <w:overflowPunct w:val="true"/>
+                              <w:overflowPunct w:val="false"/>
                               <w:spacing w:lineRule="auto" w:line="240" w:before="0" w:after="0"/>
                               <w:jc w:val="left"/>
                               <w:rPr>
@@ -5145,7 +4943,7 @@
                           <w:p>
                             <w:pPr>
                               <w:pStyle w:val="Contenutocornice"/>
-                              <w:overflowPunct w:val="true"/>
+                              <w:overflowPunct w:val="false"/>
                               <w:spacing w:lineRule="auto" w:line="240" w:before="0" w:after="0"/>
                               <w:jc w:val="left"/>
                               <w:rPr/>
@@ -5176,7 +4974,7 @@
                           <w:p>
                             <w:pPr>
                               <w:pStyle w:val="Contenutocornice"/>
-                              <w:overflowPunct w:val="true"/>
+                              <w:overflowPunct w:val="false"/>
                               <w:spacing w:lineRule="auto" w:line="240" w:before="0" w:after="0"/>
                               <w:jc w:val="left"/>
                               <w:rPr>
@@ -5216,7 +5014,7 @@
                     <w:p>
                       <w:pPr>
                         <w:pStyle w:val="Contenutocornice"/>
-                        <w:overflowPunct w:val="true"/>
+                        <w:overflowPunct w:val="false"/>
                         <w:spacing w:lineRule="auto" w:line="240" w:before="0" w:after="0"/>
                         <w:jc w:val="left"/>
                         <w:rPr>
@@ -5293,7 +5091,7 @@
                     <w:p>
                       <w:pPr>
                         <w:pStyle w:val="Contenutocornice"/>
-                        <w:overflowPunct w:val="true"/>
+                        <w:overflowPunct w:val="false"/>
                         <w:spacing w:lineRule="auto" w:line="240" w:before="0" w:after="0"/>
                         <w:jc w:val="left"/>
                         <w:rPr>
@@ -5326,7 +5124,7 @@
                     <w:p>
                       <w:pPr>
                         <w:pStyle w:val="Contenutocornice"/>
-                        <w:overflowPunct w:val="true"/>
+                        <w:overflowPunct w:val="false"/>
                         <w:spacing w:lineRule="auto" w:line="240" w:before="0" w:after="0"/>
                         <w:jc w:val="left"/>
                         <w:rPr>
@@ -5359,7 +5157,7 @@
                     <w:p>
                       <w:pPr>
                         <w:pStyle w:val="Contenutocornice"/>
-                        <w:overflowPunct w:val="true"/>
+                        <w:overflowPunct w:val="false"/>
                         <w:spacing w:lineRule="auto" w:line="240" w:before="0" w:after="0"/>
                         <w:jc w:val="left"/>
                         <w:rPr>
@@ -5392,7 +5190,7 @@
                     <w:p>
                       <w:pPr>
                         <w:pStyle w:val="Contenutocornice"/>
-                        <w:overflowPunct w:val="true"/>
+                        <w:overflowPunct w:val="false"/>
                         <w:spacing w:lineRule="auto" w:line="240" w:before="0" w:after="0"/>
                         <w:jc w:val="left"/>
                         <w:rPr>
@@ -5425,7 +5223,7 @@
                     <w:p>
                       <w:pPr>
                         <w:pStyle w:val="Contenutocornice"/>
-                        <w:overflowPunct w:val="true"/>
+                        <w:overflowPunct w:val="false"/>
                         <w:spacing w:lineRule="auto" w:line="240" w:before="0" w:after="0"/>
                         <w:jc w:val="left"/>
                         <w:rPr>
@@ -5458,7 +5256,7 @@
                     <w:p>
                       <w:pPr>
                         <w:pStyle w:val="Contenutocornice"/>
-                        <w:overflowPunct w:val="true"/>
+                        <w:overflowPunct w:val="false"/>
                         <w:spacing w:lineRule="auto" w:line="240" w:before="0" w:after="0"/>
                         <w:jc w:val="left"/>
                         <w:rPr/>
@@ -5489,7 +5287,7 @@
                     <w:p>
                       <w:pPr>
                         <w:pStyle w:val="Contenutocornice"/>
-                        <w:overflowPunct w:val="true"/>
+                        <w:overflowPunct w:val="false"/>
                         <w:spacing w:lineRule="auto" w:line="240" w:before="0" w:after="0"/>
                         <w:jc w:val="left"/>
                         <w:rPr>

</xml_diff>

<commit_message>
Refactoring 6 | Corretta stampa device enabling
</commit_message>
<xml_diff>
--- a/relazione.docx
+++ b/relazione.docx
@@ -13,7 +13,7 @@
       </w:pPr>
       <w:sdt>
         <w:sdtPr>
-          <w:id w:val="1198402312"/>
+          <w:id w:val="1360247022"/>
           <w:placeholder>
             <w:docPart w:val="0AAE714EEBD445B6A4AAABA245504C9F"/>
           </w:placeholder>
@@ -33,7 +33,7 @@
       </w:pPr>
       <w:sdt>
         <w:sdtPr>
-          <w:id w:val="1807245336"/>
+          <w:id w:val="1347885354"/>
           <w:placeholder>
             <w:docPart w:val="8F3FD0E895D440E8B7C34D3D37B7827A"/>
           </w:placeholder>
@@ -63,7 +63,7 @@
       </w:pPr>
       <w:sdt>
         <w:sdtPr>
-          <w:id w:val="1764383127"/>
+          <w:id w:val="1481431039"/>
           <w:placeholder>
             <w:docPart w:val="A8669E50EE714E94A198D644FF850554"/>
           </w:placeholder>
@@ -4655,7 +4655,6 @@
         <w:rPr/>
       </w:pPr>
       <w:r>
-        <w:rPr/>
         <mc:AlternateContent>
           <mc:Choice Requires="wps">
             <w:drawing>
@@ -5314,6 +5313,78 @@
           </mc:Fallback>
         </mc:AlternateContent>
       </w:r>
+      <w:r>
+        <w:rPr/>
+        <w:t xml:space="preserve">Quando il modulo viene rimosso viene invece chiamata la </w:t>
+      </w:r>
+      <w:r>
+        <w:rPr>
+          <w:rStyle w:val="Codice"/>
+        </w:rPr>
+        <w:t>cleanup_module</w:t>
+      </w:r>
+      <w:r>
+        <w:rPr/>
+        <w:t xml:space="preserve">. Questa funzione va a </w:t>
+      </w:r>
+      <w:r>
+        <w:rPr/>
+        <w:t xml:space="preserve">liberare tutte le aree di memoria allocate per lo stream di dati, utilizzando iterativamente </w:t>
+      </w:r>
+      <w:r>
+        <w:rPr>
+          <w:rStyle w:val="Codice"/>
+        </w:rPr>
+        <w:t>kfree()</w:t>
+      </w:r>
+      <w:r>
+        <w:rPr/>
+        <w:t xml:space="preserve"> </w:t>
+      </w:r>
+      <w:r>
+        <w:rPr/>
+        <w:t xml:space="preserve">sulle due linked list di </w:t>
+      </w:r>
+      <w:r>
+        <w:rPr>
+          <w:rStyle w:val="Codice"/>
+        </w:rPr>
+        <w:t>stream_block</w:t>
+      </w:r>
+      <w:r>
+        <w:rPr/>
+        <w:t xml:space="preserve">. Vengono poi deallocate sempre tramite </w:t>
+      </w:r>
+      <w:r>
+        <w:rPr>
+          <w:rStyle w:val="Codice"/>
+        </w:rPr>
+        <w:t>kfree()</w:t>
+      </w:r>
+      <w:r>
+        <w:rPr/>
+        <w:t xml:space="preserve"> anche tutte le strutture </w:t>
+      </w:r>
+      <w:r>
+        <w:rPr>
+          <w:rStyle w:val="Codice"/>
+        </w:rPr>
+        <w:t>flow_state</w:t>
+      </w:r>
+      <w:r>
+        <w:rPr/>
+        <w:t xml:space="preserve"> e </w:t>
+      </w:r>
+      <w:r>
+        <w:rPr>
+          <w:rStyle w:val="Codice"/>
+        </w:rPr>
+        <w:t>object_state</w:t>
+      </w:r>
+      <w:r>
+        <w:rPr/>
+        <w:t xml:space="preserve">. </w:t>
+      </w:r>
     </w:p>
     <w:p>
       <w:pPr>
@@ -5322,37 +5393,39 @@
       </w:pPr>
       <w:r>
         <w:rPr/>
-        <w:t xml:space="preserve">Quando il modulo viene rimosso viene invece chiamata la </w:t>
+        <w:t xml:space="preserve">Successivamente si va a </w:t>
+      </w:r>
+      <w:r>
+        <w:rPr/>
+        <w:t xml:space="preserve">rimuovere il device driver tramite </w:t>
       </w:r>
       <w:r>
         <w:rPr>
           <w:rStyle w:val="Codice"/>
         </w:rPr>
-        <w:t>cleanup_module</w:t>
-      </w:r>
-      <w:r>
-        <w:rPr/>
-        <w:t xml:space="preserve">. Questa funzione va a rimuovere il device driver tramite </w:t>
+        <w:t>unregister_chrdev</w:t>
+      </w:r>
+      <w:r>
+        <w:rPr/>
+        <w:t xml:space="preserve"> e </w:t>
+      </w:r>
+      <w:r>
+        <w:rPr/>
+        <w:t xml:space="preserve">si </w:t>
+      </w:r>
+      <w:r>
+        <w:rPr/>
+        <w:t xml:space="preserve">notifica tramite </w:t>
       </w:r>
       <w:r>
         <w:rPr>
           <w:rStyle w:val="Codice"/>
         </w:rPr>
-        <w:t>unregister_chrdev</w:t>
-      </w:r>
-      <w:r>
-        <w:rPr/>
-        <w:t xml:space="preserve"> e notifica tramite </w:t>
-      </w:r>
-      <w:r>
-        <w:rPr>
-          <w:rStyle w:val="Codice"/>
-        </w:rPr>
         <w:t>printk</w:t>
       </w:r>
       <w:r>
         <w:rPr/>
-        <w:t xml:space="preserve"> l’avvenuta rimozione. VALUTARE COME DEALLOCARE MEMORIA PENDENTE DA READ WRITE, fare un po di kfree insomma.</w:t>
+        <w:t xml:space="preserve"> l’avvenuta rimozione. </w:t>
       </w:r>
     </w:p>
     <w:p>
@@ -5375,7 +5448,7 @@
       </w:pPr>
       <w:r>
         <w:rPr/>
-        <w:t>Apertura e chiusura di un device (riscrivi bene)</w:t>
+        <w:t>Apertura e chiusura di un device</w:t>
       </w:r>
     </w:p>
     <w:p>
@@ -5385,7 +5458,69 @@
       </w:pPr>
       <w:r>
         <w:rPr/>
-        <w:t>Quando lato utente si apre un dispositivo, lato kernel viene invocata la dev_open. Quando il dispositivo viene aperto si ricava tramite l’apposita macro il minor number a partire dal file. Si verifica se il file è abilitato o disabilitato e si alloca una struttura session_state per aprire la sessione verso quel dispositivo. Di default la sessione viene aperta come HIGH_PRIORITY e NON_BLOCKING, ma questo può essere cambiato da CLI tramite ioctl.</w:t>
+        <w:t xml:space="preserve">Quando lato utente si apre un dispositivo, lato kernel viene invocata la </w:t>
+      </w:r>
+      <w:r>
+        <w:rPr>
+          <w:rStyle w:val="Codice"/>
+        </w:rPr>
+        <w:t>dev_open</w:t>
+      </w:r>
+      <w:r>
+        <w:rPr/>
+        <w:t xml:space="preserve">. Quando il dispositivo viene aperto si ricava tramite l’apposita macro il minor number a partire dal file. Si verifica se il file è abilitato o disabilitato e si alloca una struttura </w:t>
+      </w:r>
+      <w:r>
+        <w:rPr>
+          <w:rStyle w:val="Codice"/>
+        </w:rPr>
+        <w:t>session_state</w:t>
+      </w:r>
+      <w:r>
+        <w:rPr/>
+        <w:t xml:space="preserve"> per aprire la sessione verso quel dispositivo. Di default la sessione viene aperta come </w:t>
+      </w:r>
+      <w:r>
+        <w:rPr>
+          <w:rStyle w:val="Codice"/>
+        </w:rPr>
+        <w:t>HIGH_PRIORITY</w:t>
+      </w:r>
+      <w:r>
+        <w:rPr/>
+        <w:t xml:space="preserve"> e </w:t>
+      </w:r>
+      <w:r>
+        <w:rPr>
+          <w:rStyle w:val="Codice"/>
+        </w:rPr>
+        <w:t>NON_BLOCKING</w:t>
+      </w:r>
+      <w:r>
+        <w:rPr/>
+        <w:t xml:space="preserve">, ma questo può essere cambiato </w:t>
+      </w:r>
+      <w:r>
+        <w:rPr/>
+        <w:t>tramite appositi comandi offerti dalla</w:t>
+      </w:r>
+      <w:r>
+        <w:rPr/>
+        <w:t xml:space="preserve"> CLI, </w:t>
+      </w:r>
+      <w:r>
+        <w:rPr/>
+        <w:t xml:space="preserve">che sfruttano </w:t>
+      </w:r>
+      <w:r>
+        <w:rPr>
+          <w:rStyle w:val="Codice"/>
+        </w:rPr>
+        <w:t>ioctl</w:t>
+      </w:r>
+      <w:r>
+        <w:rPr/>
+        <w:t>.</w:t>
       </w:r>
     </w:p>
     <w:p>
@@ -5395,7 +5530,37 @@
       </w:pPr>
       <w:r>
         <w:rPr/>
-        <w:t>L’apertura avviene con successo se è stato specificato un dispositivo abilitato e se c’è sufficiente memoria per allocare la sessione. A questo punto si può procedere con le effettive operazioni sul dispositivo.</w:t>
+        <w:t xml:space="preserve">L’apertura avviene con successo se è stato specificato un dispositivo </w:t>
+      </w:r>
+      <w:r>
+        <w:rPr/>
+        <w:t>non-disabilitato</w:t>
+      </w:r>
+      <w:r>
+        <w:rPr/>
+        <w:t xml:space="preserve"> e se c’è </w:t>
+      </w:r>
+      <w:r>
+        <w:rPr/>
+        <w:t xml:space="preserve">memoria </w:t>
+      </w:r>
+      <w:r>
+        <w:rPr/>
+        <w:t xml:space="preserve">sufficiente per allocare la </w:t>
+      </w:r>
+      <w:r>
+        <w:rPr/>
+        <w:t xml:space="preserve">struttura </w:t>
+      </w:r>
+      <w:r>
+        <w:rPr>
+          <w:rStyle w:val="Codice"/>
+        </w:rPr>
+        <w:t>session_state</w:t>
+      </w:r>
+      <w:r>
+        <w:rPr/>
+        <w:t>. A questo punto si può procedere con le effettive operazioni sul dispositivo.</w:t>
       </w:r>
     </w:p>
     <w:p>
@@ -5418,10 +5583,8 @@
         <w:t xml:space="preserve"> si libera l’area di memoria precedentemente allocata per la struttura </w:t>
       </w:r>
       <w:r>
-        <w:rPr>
-          <w:rStyle w:val="Codice"/>
-        </w:rPr>
-        <w:t>session_state</w:t>
+        <w:rPr/>
+        <w:t>di sessione</w:t>
       </w:r>
       <w:r>
         <w:rPr/>

</xml_diff>